<commit_message>
ES6 Modules upto babel
</commit_message>
<xml_diff>
--- a/Programming with Mosh/Object Oriented JavaScript/Documentation/06 ES6 Modules.docx
+++ b/Programming with Mosh/Object Oriented JavaScript/Documentation/06 ES6 Modules.docx
@@ -2724,10 +2724,7 @@
         <w:t>index.html</w:t>
       </w:r>
       <w:r>
-        <w:t>"</w:t>
-      </w:r>
-      <w:r>
-        <w:t xml:space="preserve"> </w:t>
+        <w:t xml:space="preserve">" </w:t>
       </w:r>
       <w:r>
         <w:t xml:space="preserve">change the type of </w:t>
@@ -2881,10 +2878,7 @@
         <w:t xml:space="preserve">the code, we will get a different error. </w:t>
       </w:r>
       <w:r>
-        <w:t>"</w:t>
-      </w:r>
-      <w:r>
-        <w:t xml:space="preserve"> </w:t>
+        <w:t xml:space="preserve">" </w:t>
       </w:r>
       <w:r>
         <w:rPr>
@@ -2904,13 +2898,7 @@
         <w:rPr>
           <w:color w:val="FF0000"/>
         </w:rPr>
-        <w:t>ERR_ABORTED 404 (Not Found)</w:t>
-      </w:r>
-      <w:r>
-        <w:rPr>
-          <w:color w:val="FF0000"/>
-        </w:rPr>
-        <w:t xml:space="preserve"> </w:t>
+        <w:t xml:space="preserve">ERR_ABORTED 404 (Not Found) </w:t>
       </w:r>
       <w:r>
         <w:t>"</w:t>
@@ -3276,25 +3264,7 @@
           <w:color w:val="FF0000"/>
           <w:u w:val="single"/>
         </w:rPr>
-        <w:t xml:space="preserve">4) </w:t>
-      </w:r>
-      <w:bookmarkStart w:id="0" w:name="_GoBack"/>
-      <w:r>
-        <w:rPr>
-          <w:b/>
-          <w:color w:val="FF0000"/>
-          <w:u w:val="single"/>
-        </w:rPr>
-        <w:t xml:space="preserve">ES6 </w:t>
-      </w:r>
-      <w:bookmarkEnd w:id="0"/>
-      <w:r>
-        <w:rPr>
-          <w:b/>
-          <w:color w:val="FF0000"/>
-          <w:u w:val="single"/>
-        </w:rPr>
-        <w:t>Tooling</w:t>
+        <w:t>4) ES6 Tooling</w:t>
       </w:r>
       <w:r>
         <w:t>:</w:t>
@@ -3392,7 +3362,13 @@
         <w:t>example,</w:t>
       </w:r>
       <w:r>
-        <w:t xml:space="preserve"> BABLE is an example of a very popular </w:t>
+        <w:t xml:space="preserve"> </w:t>
+      </w:r>
+      <w:r>
+        <w:t>BABEL</w:t>
+      </w:r>
+      <w:r>
+        <w:t xml:space="preserve"> is an example of a very popular </w:t>
       </w:r>
       <w:proofErr w:type="spellStart"/>
       <w:r>
@@ -3437,7 +3413,7 @@
                     </pic:cNvPicPr>
                   </pic:nvPicPr>
                   <pic:blipFill>
-                    <a:blip r:embed="rId5">
+                    <a:blip r:embed="rId6">
                       <a:extLst>
                         <a:ext uri="{28A0092B-C50C-407E-A947-70E740481C1C}">
                           <a14:useLocalDpi xmlns:a14="http://schemas.microsoft.com/office/drawing/2010/main" val="0"/>
@@ -3496,13 +3472,7 @@
         <w:t xml:space="preserve">ler is responsible for combining all our JavaScript files into a single file, which we call a bundle. The most popular bundler is WEBPACK. </w:t>
       </w:r>
       <w:r>
-        <w:t xml:space="preserve">We give our code to </w:t>
-      </w:r>
-      <w:r>
-        <w:t>WEBPACK</w:t>
-      </w:r>
-      <w:r>
-        <w:t xml:space="preserve"> and it minify our code by removing all whitespaces, comment, spaces and so on.</w:t>
+        <w:t>We give our code to WEBPACK and it minify our code by removing all whitespaces, comment, spaces and so on.</w:t>
       </w:r>
     </w:p>
     <w:p>
@@ -3536,7 +3506,7 @@
                     </pic:cNvPicPr>
                   </pic:nvPicPr>
                   <pic:blipFill>
-                    <a:blip r:embed="rId6">
+                    <a:blip r:embed="rId7">
                       <a:extLst>
                         <a:ext uri="{28A0092B-C50C-407E-A947-70E740481C1C}">
                           <a14:useLocalDpi xmlns:a14="http://schemas.microsoft.com/office/drawing/2010/main" val="0"/>
@@ -3606,6 +3576,674 @@
       <w:pPr>
         <w:spacing w:after="0" w:line="0" w:lineRule="atLeast"/>
       </w:pPr>
+      <w:r>
+        <w:t xml:space="preserve">Create a directory named </w:t>
+      </w:r>
+      <w:r>
+        <w:t>"</w:t>
+      </w:r>
+      <w:r>
+        <w:t>babel</w:t>
+      </w:r>
+      <w:r>
+        <w:t>"</w:t>
+      </w:r>
+      <w:r>
+        <w:t xml:space="preserve"> and go to the directory. Write the following command</w:t>
+      </w:r>
+    </w:p>
+    <w:p>
+      <w:pPr>
+        <w:spacing w:after="0" w:line="0" w:lineRule="atLeast"/>
+      </w:pPr>
+    </w:p>
+    <w:p>
+      <w:pPr>
+        <w:spacing w:after="0" w:line="0" w:lineRule="atLeast"/>
+        <w:rPr>
+          <w:rFonts w:ascii="Courier New" w:hAnsi="Courier New" w:cs="Courier New"/>
+        </w:rPr>
+      </w:pPr>
+      <w:r>
+        <w:tab/>
+      </w:r>
+      <w:r>
+        <w:rPr>
+          <w:rFonts w:ascii="Courier New" w:hAnsi="Courier New" w:cs="Courier New"/>
+          <w:color w:val="00B0F0"/>
+        </w:rPr>
+        <w:t>"</w:t>
+      </w:r>
+      <w:proofErr w:type="spellStart"/>
+      <w:r>
+        <w:rPr>
+          <w:rFonts w:ascii="Courier New" w:hAnsi="Courier New" w:cs="Courier New"/>
+          <w:color w:val="00B0F0"/>
+        </w:rPr>
+        <w:t>npm</w:t>
+      </w:r>
+      <w:proofErr w:type="spellEnd"/>
+      <w:r>
+        <w:rPr>
+          <w:rFonts w:ascii="Courier New" w:hAnsi="Courier New" w:cs="Courier New"/>
+          <w:color w:val="00B0F0"/>
+        </w:rPr>
+        <w:t xml:space="preserve"> </w:t>
+      </w:r>
+      <w:proofErr w:type="spellStart"/>
+      <w:r>
+        <w:rPr>
+          <w:rFonts w:ascii="Courier New" w:hAnsi="Courier New" w:cs="Courier New"/>
+          <w:color w:val="00B0F0"/>
+        </w:rPr>
+        <w:t>init</w:t>
+      </w:r>
+      <w:proofErr w:type="spellEnd"/>
+      <w:r>
+        <w:rPr>
+          <w:rFonts w:ascii="Courier New" w:hAnsi="Courier New" w:cs="Courier New"/>
+          <w:color w:val="00B0F0"/>
+        </w:rPr>
+        <w:t xml:space="preserve"> --yes"</w:t>
+      </w:r>
+    </w:p>
+    <w:p>
+      <w:pPr>
+        <w:spacing w:after="0" w:line="0" w:lineRule="atLeast"/>
+      </w:pPr>
+    </w:p>
+    <w:p>
+      <w:pPr>
+        <w:spacing w:after="0" w:line="0" w:lineRule="atLeast"/>
+      </w:pPr>
+      <w:r>
+        <w:t xml:space="preserve">This command creates a </w:t>
+      </w:r>
+      <w:proofErr w:type="spellStart"/>
+      <w:r>
+        <w:t>package</w:t>
+      </w:r>
+      <w:r>
+        <w:t>.json</w:t>
+      </w:r>
+      <w:proofErr w:type="spellEnd"/>
+      <w:r>
+        <w:t xml:space="preserve"> file in the directory</w:t>
+      </w:r>
+      <w:r>
+        <w:t xml:space="preserve">. This is the identification of our application. Now we have to install </w:t>
+      </w:r>
+      <w:r>
+        <w:t>babel</w:t>
+      </w:r>
+      <w:r>
+        <w:t>. We have to install three packages.</w:t>
+      </w:r>
+    </w:p>
+    <w:p>
+      <w:pPr>
+        <w:pStyle w:val="ListParagraph"/>
+        <w:numPr>
+          <w:ilvl w:val="0"/>
+          <w:numId w:val="4"/>
+        </w:numPr>
+        <w:spacing w:after="0" w:line="0" w:lineRule="atLeast"/>
+      </w:pPr>
+      <w:hyperlink r:id="rId8" w:history="1">
+        <w:r>
+          <w:rPr>
+            <w:rStyle w:val="Hyperlink"/>
+          </w:rPr>
+          <w:t>babel</w:t>
+        </w:r>
+        <w:r>
+          <w:rPr>
+            <w:rStyle w:val="Hyperlink"/>
+          </w:rPr>
+          <w:t>-cli@6.26.0</w:t>
+        </w:r>
+      </w:hyperlink>
+      <w:r>
+        <w:t xml:space="preserve"> (</w:t>
+      </w:r>
+      <w:r>
+        <w:t xml:space="preserve">Babel command line interface like </w:t>
+      </w:r>
+      <w:proofErr w:type="spellStart"/>
+      <w:r>
+        <w:t>npm</w:t>
+      </w:r>
+      <w:proofErr w:type="spellEnd"/>
+      <w:r>
+        <w:t>)</w:t>
+      </w:r>
+    </w:p>
+    <w:p>
+      <w:pPr>
+        <w:pStyle w:val="ListParagraph"/>
+        <w:numPr>
+          <w:ilvl w:val="0"/>
+          <w:numId w:val="4"/>
+        </w:numPr>
+        <w:spacing w:after="0" w:line="0" w:lineRule="atLeast"/>
+      </w:pPr>
+      <w:hyperlink r:id="rId9" w:history="1">
+        <w:r>
+          <w:rPr>
+            <w:rStyle w:val="Hyperlink"/>
+          </w:rPr>
+          <w:t>babel</w:t>
+        </w:r>
+        <w:r>
+          <w:rPr>
+            <w:rStyle w:val="Hyperlink"/>
+          </w:rPr>
+          <w:t>-core@6.26.0</w:t>
+        </w:r>
+      </w:hyperlink>
+      <w:r>
+        <w:t xml:space="preserve"> </w:t>
+      </w:r>
+      <w:r>
+        <w:t>(Core of babel</w:t>
+      </w:r>
+      <w:r>
+        <w:t>, where all the logic of transpiring code is implemented</w:t>
+      </w:r>
+      <w:r>
+        <w:t>)</w:t>
+      </w:r>
+    </w:p>
+    <w:p>
+      <w:pPr>
+        <w:pStyle w:val="ListParagraph"/>
+        <w:numPr>
+          <w:ilvl w:val="0"/>
+          <w:numId w:val="4"/>
+        </w:numPr>
+        <w:spacing w:after="0" w:line="0" w:lineRule="atLeast"/>
+      </w:pPr>
+      <w:hyperlink r:id="rId10" w:history="1">
+        <w:r>
+          <w:rPr>
+            <w:rStyle w:val="Hyperlink"/>
+          </w:rPr>
+          <w:t>babel-preset-env@1.6.1</w:t>
+        </w:r>
+      </w:hyperlink>
+      <w:r>
+        <w:t xml:space="preserve"> </w:t>
+      </w:r>
+      <w:r>
+        <w:t>(understand all the feature in JavaScript starting from ES6)</w:t>
+      </w:r>
+    </w:p>
+    <w:p>
+      <w:pPr>
+        <w:spacing w:after="0" w:line="0" w:lineRule="atLeast"/>
+      </w:pPr>
+    </w:p>
+    <w:p>
+      <w:pPr>
+        <w:spacing w:after="0" w:line="0" w:lineRule="atLeast"/>
+        <w:rPr>
+          <w:rFonts w:ascii="Courier New" w:hAnsi="Courier New" w:cs="Courier New"/>
+          <w:b/>
+          <w:sz w:val="20"/>
+          <w:szCs w:val="20"/>
+        </w:rPr>
+      </w:pPr>
+      <w:proofErr w:type="spellStart"/>
+      <w:proofErr w:type="gramStart"/>
+      <w:r>
+        <w:rPr>
+          <w:rFonts w:ascii="Courier New" w:hAnsi="Courier New" w:cs="Courier New"/>
+          <w:b/>
+          <w:color w:val="00B0F0"/>
+          <w:sz w:val="20"/>
+          <w:szCs w:val="20"/>
+        </w:rPr>
+        <w:t>npm</w:t>
+      </w:r>
+      <w:proofErr w:type="spellEnd"/>
+      <w:r>
+        <w:rPr>
+          <w:rFonts w:ascii="Courier New" w:hAnsi="Courier New" w:cs="Courier New"/>
+          <w:b/>
+          <w:color w:val="00B0F0"/>
+          <w:sz w:val="20"/>
+          <w:szCs w:val="20"/>
+        </w:rPr>
+        <w:t xml:space="preserve">  </w:t>
+      </w:r>
+      <w:proofErr w:type="spellStart"/>
+      <w:r>
+        <w:rPr>
+          <w:rFonts w:ascii="Courier New" w:hAnsi="Courier New" w:cs="Courier New"/>
+          <w:b/>
+          <w:color w:val="00B0F0"/>
+          <w:sz w:val="20"/>
+          <w:szCs w:val="20"/>
+        </w:rPr>
+        <w:t>i</w:t>
+      </w:r>
+      <w:proofErr w:type="spellEnd"/>
+      <w:proofErr w:type="gramEnd"/>
+      <w:r>
+        <w:rPr>
+          <w:rFonts w:ascii="Courier New" w:hAnsi="Courier New" w:cs="Courier New"/>
+          <w:b/>
+          <w:color w:val="00B0F0"/>
+          <w:sz w:val="20"/>
+          <w:szCs w:val="20"/>
+        </w:rPr>
+        <w:t xml:space="preserve"> babel-cli@6.26.0 babel-core@6.26.0 babel-preset-env@1.6.1 --save-dev</w:t>
+      </w:r>
+    </w:p>
+    <w:p>
+      <w:pPr>
+        <w:spacing w:after="0" w:line="0" w:lineRule="atLeast"/>
+      </w:pPr>
+    </w:p>
+    <w:p>
+      <w:pPr>
+        <w:spacing w:after="0" w:line="0" w:lineRule="atLeast"/>
+      </w:pPr>
+      <w:r>
+        <w:t xml:space="preserve">Here </w:t>
+      </w:r>
+      <w:r>
+        <w:t>"</w:t>
+      </w:r>
+      <w:r>
+        <w:t>—save-dev</w:t>
+      </w:r>
+      <w:r>
+        <w:t>"</w:t>
+      </w:r>
+      <w:r>
+        <w:t xml:space="preserve"> means development dependency. They are not going to be the part of our application</w:t>
+      </w:r>
+      <w:r>
+        <w:t>, they are not going to be deploy to the production, they are purely to the development machine.</w:t>
+      </w:r>
+    </w:p>
+    <w:p>
+      <w:pPr>
+        <w:spacing w:after="0" w:line="0" w:lineRule="atLeast"/>
+      </w:pPr>
+    </w:p>
+    <w:p>
+      <w:pPr>
+        <w:spacing w:after="0" w:line="0" w:lineRule="atLeast"/>
+      </w:pPr>
+      <w:r>
+        <w:t xml:space="preserve">Now create a file name </w:t>
+      </w:r>
+      <w:r>
+        <w:t>"</w:t>
+      </w:r>
+      <w:r>
+        <w:t>index.js</w:t>
+      </w:r>
+      <w:r>
+        <w:t>"</w:t>
+      </w:r>
+      <w:r>
+        <w:t xml:space="preserve"> in the directory and write some code. </w:t>
+      </w:r>
+      <w:r>
+        <w:t xml:space="preserve">Now we use babel to convert this to code that all browser can understand. </w:t>
+      </w:r>
+    </w:p>
+    <w:p>
+      <w:pPr>
+        <w:spacing w:after="0" w:line="0" w:lineRule="atLeast"/>
+      </w:pPr>
+    </w:p>
+    <w:p>
+      <w:pPr>
+        <w:spacing w:after="0" w:line="0" w:lineRule="atLeast"/>
+      </w:pPr>
+      <w:r>
+        <w:t xml:space="preserve">First go to </w:t>
+      </w:r>
+      <w:r>
+        <w:t>"</w:t>
+      </w:r>
+      <w:proofErr w:type="spellStart"/>
+      <w:proofErr w:type="gramStart"/>
+      <w:r>
+        <w:t>package.json</w:t>
+      </w:r>
+      <w:proofErr w:type="spellEnd"/>
+      <w:proofErr w:type="gramEnd"/>
+      <w:r>
+        <w:t>"</w:t>
+      </w:r>
+      <w:r>
+        <w:t xml:space="preserve"> </w:t>
+      </w:r>
+      <w:r>
+        <w:t xml:space="preserve">and in the script section delete </w:t>
+      </w:r>
+      <w:r>
+        <w:t>"</w:t>
+      </w:r>
+      <w:r>
+        <w:t>test</w:t>
+      </w:r>
+      <w:r>
+        <w:t>"</w:t>
+      </w:r>
+      <w:r>
+        <w:t xml:space="preserve"> section and add the new script.</w:t>
+      </w:r>
+    </w:p>
+    <w:p>
+      <w:pPr>
+        <w:spacing w:after="0" w:line="0" w:lineRule="atLeast"/>
+      </w:pPr>
+    </w:p>
+    <w:p>
+      <w:pPr>
+        <w:shd w:val="clear" w:color="auto" w:fill="1F2430"/>
+        <w:spacing w:line="330" w:lineRule="atLeast"/>
+        <w:rPr>
+          <w:rFonts w:ascii="Consolas" w:eastAsia="Times New Roman" w:hAnsi="Consolas" w:cs="Times New Roman"/>
+          <w:color w:val="CBCCC6"/>
+          <w:sz w:val="24"/>
+          <w:szCs w:val="24"/>
+        </w:rPr>
+      </w:pPr>
+      <w:r>
+        <w:tab/>
+      </w:r>
+      <w:r>
+        <w:rPr>
+          <w:rFonts w:ascii="Consolas" w:eastAsia="Times New Roman" w:hAnsi="Consolas" w:cs="Times New Roman"/>
+          <w:color w:val="5CCFE6"/>
+          <w:sz w:val="24"/>
+          <w:szCs w:val="24"/>
+        </w:rPr>
+        <w:t>"babel</w:t>
+      </w:r>
+      <w:proofErr w:type="gramStart"/>
+      <w:r>
+        <w:rPr>
+          <w:rFonts w:ascii="Consolas" w:eastAsia="Times New Roman" w:hAnsi="Consolas" w:cs="Times New Roman"/>
+          <w:color w:val="5CCFE6"/>
+          <w:sz w:val="24"/>
+          <w:szCs w:val="24"/>
+        </w:rPr>
+        <w:t>"</w:t>
+      </w:r>
+      <w:r>
+        <w:rPr>
+          <w:rFonts w:ascii="Consolas" w:eastAsia="Times New Roman" w:hAnsi="Consolas" w:cs="Times New Roman"/>
+          <w:color w:val="CBCCC6"/>
+          <w:sz w:val="24"/>
+          <w:szCs w:val="24"/>
+        </w:rPr>
+        <w:t xml:space="preserve"> :</w:t>
+      </w:r>
+      <w:proofErr w:type="gramEnd"/>
+      <w:r>
+        <w:rPr>
+          <w:rFonts w:ascii="Consolas" w:eastAsia="Times New Roman" w:hAnsi="Consolas" w:cs="Times New Roman"/>
+          <w:color w:val="BAE67E"/>
+          <w:sz w:val="24"/>
+          <w:szCs w:val="24"/>
+        </w:rPr>
+        <w:t>"babel --presets env index.js -o build/index.js"</w:t>
+      </w:r>
+    </w:p>
+    <w:p>
+      <w:pPr>
+        <w:spacing w:after="0" w:line="0" w:lineRule="atLeast"/>
+      </w:pPr>
+      <w:r>
+        <w:t xml:space="preserve">Now in the console run </w:t>
+      </w:r>
+    </w:p>
+    <w:p>
+      <w:pPr>
+        <w:spacing w:after="0" w:line="0" w:lineRule="atLeast"/>
+      </w:pPr>
+    </w:p>
+    <w:p>
+      <w:pPr>
+        <w:spacing w:after="0" w:line="0" w:lineRule="atLeast"/>
+        <w:rPr>
+          <w:rFonts w:ascii="Courier New" w:hAnsi="Courier New" w:cs="Courier New"/>
+        </w:rPr>
+      </w:pPr>
+      <w:r>
+        <w:tab/>
+      </w:r>
+      <w:proofErr w:type="spellStart"/>
+      <w:r>
+        <w:rPr>
+          <w:rFonts w:ascii="Courier New" w:hAnsi="Courier New" w:cs="Courier New"/>
+          <w:color w:val="00B0F0"/>
+        </w:rPr>
+        <w:t>npm</w:t>
+      </w:r>
+      <w:proofErr w:type="spellEnd"/>
+      <w:r>
+        <w:rPr>
+          <w:rFonts w:ascii="Courier New" w:hAnsi="Courier New" w:cs="Courier New"/>
+          <w:color w:val="00B0F0"/>
+        </w:rPr>
+        <w:t xml:space="preserve"> run babel</w:t>
+      </w:r>
+    </w:p>
+    <w:p>
+      <w:pPr>
+        <w:spacing w:after="0" w:line="0" w:lineRule="atLeast"/>
+      </w:pPr>
+    </w:p>
+    <w:p>
+      <w:pPr>
+        <w:spacing w:after="0" w:line="0" w:lineRule="atLeast"/>
+      </w:pPr>
+      <w:r>
+        <w:t>Now in the build folder index.js file is created and we see</w:t>
+      </w:r>
+    </w:p>
+    <w:p>
+      <w:pPr>
+        <w:spacing w:after="0" w:line="0" w:lineRule="atLeast"/>
+      </w:pPr>
+    </w:p>
+    <w:p>
+      <w:pPr>
+        <w:shd w:val="clear" w:color="auto" w:fill="1F2430"/>
+        <w:spacing w:line="330" w:lineRule="atLeast"/>
+        <w:rPr>
+          <w:rFonts w:ascii="Consolas" w:eastAsia="Times New Roman" w:hAnsi="Consolas" w:cs="Times New Roman"/>
+          <w:color w:val="CBCCC6"/>
+          <w:sz w:val="24"/>
+          <w:szCs w:val="24"/>
+        </w:rPr>
+      </w:pPr>
+      <w:r>
+        <w:tab/>
+      </w:r>
+      <w:r>
+        <w:rPr>
+          <w:rFonts w:ascii="Consolas" w:eastAsia="Times New Roman" w:hAnsi="Consolas" w:cs="Times New Roman"/>
+          <w:color w:val="BAE67E"/>
+          <w:sz w:val="24"/>
+          <w:szCs w:val="24"/>
+        </w:rPr>
+        <w:t>"use strict"</w:t>
+      </w:r>
+      <w:r>
+        <w:rPr>
+          <w:rFonts w:ascii="Consolas" w:eastAsia="Times New Roman" w:hAnsi="Consolas" w:cs="Times New Roman"/>
+          <w:color w:val="CBCCC6"/>
+          <w:sz w:val="24"/>
+          <w:szCs w:val="24"/>
+        </w:rPr>
+        <w:t>;</w:t>
+      </w:r>
+    </w:p>
+    <w:p>
+      <w:pPr>
+        <w:shd w:val="clear" w:color="auto" w:fill="1F2430"/>
+        <w:spacing w:after="0" w:line="330" w:lineRule="atLeast"/>
+        <w:rPr>
+          <w:rFonts w:ascii="Consolas" w:eastAsia="Times New Roman" w:hAnsi="Consolas" w:cs="Times New Roman"/>
+          <w:color w:val="CBCCC6"/>
+          <w:sz w:val="24"/>
+          <w:szCs w:val="24"/>
+        </w:rPr>
+      </w:pPr>
+    </w:p>
+    <w:p>
+      <w:pPr>
+        <w:shd w:val="clear" w:color="auto" w:fill="1F2430"/>
+        <w:spacing w:after="0" w:line="330" w:lineRule="atLeast"/>
+        <w:rPr>
+          <w:rFonts w:ascii="Consolas" w:eastAsia="Times New Roman" w:hAnsi="Consolas" w:cs="Times New Roman"/>
+          <w:color w:val="CBCCC6"/>
+          <w:sz w:val="24"/>
+          <w:szCs w:val="24"/>
+        </w:rPr>
+      </w:pPr>
+      <w:r>
+        <w:rPr>
+          <w:rFonts w:ascii="Consolas" w:eastAsia="Times New Roman" w:hAnsi="Consolas" w:cs="Times New Roman"/>
+          <w:color w:val="FFA759"/>
+          <w:sz w:val="24"/>
+          <w:szCs w:val="24"/>
+        </w:rPr>
+        <w:t>var</w:t>
+      </w:r>
+      <w:r>
+        <w:rPr>
+          <w:rFonts w:ascii="Consolas" w:eastAsia="Times New Roman" w:hAnsi="Consolas" w:cs="Times New Roman"/>
+          <w:color w:val="CBCCC6"/>
+          <w:sz w:val="24"/>
+          <w:szCs w:val="24"/>
+        </w:rPr>
+        <w:t xml:space="preserve"> x </w:t>
+      </w:r>
+      <w:r>
+        <w:rPr>
+          <w:rFonts w:ascii="Consolas" w:eastAsia="Times New Roman" w:hAnsi="Consolas" w:cs="Times New Roman"/>
+          <w:color w:val="F29E74"/>
+          <w:sz w:val="24"/>
+          <w:szCs w:val="24"/>
+        </w:rPr>
+        <w:t>=</w:t>
+      </w:r>
+      <w:r>
+        <w:rPr>
+          <w:rFonts w:ascii="Consolas" w:eastAsia="Times New Roman" w:hAnsi="Consolas" w:cs="Times New Roman"/>
+          <w:color w:val="CBCCC6"/>
+          <w:sz w:val="24"/>
+          <w:szCs w:val="24"/>
+        </w:rPr>
+        <w:t xml:space="preserve"> </w:t>
+      </w:r>
+      <w:r>
+        <w:rPr>
+          <w:rFonts w:ascii="Consolas" w:eastAsia="Times New Roman" w:hAnsi="Consolas" w:cs="Times New Roman"/>
+          <w:color w:val="FFCC66"/>
+          <w:sz w:val="24"/>
+          <w:szCs w:val="24"/>
+        </w:rPr>
+        <w:t>1</w:t>
+      </w:r>
+      <w:r>
+        <w:rPr>
+          <w:rFonts w:ascii="Consolas" w:eastAsia="Times New Roman" w:hAnsi="Consolas" w:cs="Times New Roman"/>
+          <w:color w:val="CBCCC6"/>
+          <w:sz w:val="24"/>
+          <w:szCs w:val="24"/>
+        </w:rPr>
+        <w:t>;</w:t>
+      </w:r>
+    </w:p>
+    <w:p>
+      <w:pPr>
+        <w:spacing w:after="0" w:line="0" w:lineRule="atLeast"/>
+      </w:pPr>
+    </w:p>
+    <w:p>
+      <w:pPr>
+        <w:spacing w:after="0" w:line="0" w:lineRule="atLeast"/>
+      </w:pPr>
+      <w:r>
+        <w:t xml:space="preserve">This code is </w:t>
+      </w:r>
+      <w:r>
+        <w:t>understood</w:t>
+      </w:r>
+      <w:r>
+        <w:t xml:space="preserve"> by all browser</w:t>
+      </w:r>
+      <w:r>
+        <w:t xml:space="preserve">. Here is no let or const keyword. const is replace with var. </w:t>
+      </w:r>
+    </w:p>
+    <w:p>
+      <w:pPr>
+        <w:spacing w:after="0" w:line="0" w:lineRule="atLeast"/>
+      </w:pPr>
+      <w:r>
+        <w:br/>
+        <w:t xml:space="preserve">But here is a problem we convert only the index.js file if our program contains more file it creates a problem. To resolve this </w:t>
+      </w:r>
+      <w:r>
+        <w:t>problem,</w:t>
+      </w:r>
+      <w:r>
+        <w:t xml:space="preserve"> we should use web pack. With </w:t>
+      </w:r>
+      <w:r>
+        <w:t>webpack we are going to get all our JavaScript files and put them in a bundle.</w:t>
+      </w:r>
+    </w:p>
+    <w:p>
+      <w:pPr>
+        <w:spacing w:after="0" w:line="0" w:lineRule="atLeast"/>
+      </w:pPr>
+    </w:p>
+    <w:p>
+      <w:pPr>
+        <w:spacing w:after="0" w:line="0" w:lineRule="atLeast"/>
+      </w:pPr>
+      <w:r>
+        <w:t xml:space="preserve">Before </w:t>
+      </w:r>
+      <w:r>
+        <w:t>put</w:t>
+      </w:r>
+      <w:r>
+        <w:t>ting</w:t>
+      </w:r>
+      <w:r>
+        <w:t xml:space="preserve"> them in a </w:t>
+      </w:r>
+      <w:r>
+        <w:t xml:space="preserve">bundle </w:t>
+      </w:r>
+      <w:r>
+        <w:t xml:space="preserve">we are going to run each file </w:t>
+      </w:r>
+      <w:r>
+        <w:t xml:space="preserve">throw babel. </w:t>
+      </w:r>
+      <w:bookmarkStart w:id="0" w:name="_GoBack"/>
+      <w:bookmarkEnd w:id="0"/>
+    </w:p>
+    <w:p>
+      <w:pPr>
+        <w:spacing w:after="0" w:line="0" w:lineRule="atLeast"/>
+      </w:pPr>
     </w:p>
     <w:p>
       <w:pPr>
@@ -3654,9 +4292,9 @@
 <file path=word/numbering.xml><?xml version="1.0" encoding="utf-8"?>
 <w:numbering xmlns:wpc="http://schemas.microsoft.com/office/word/2010/wordprocessingCanvas" xmlns:cx="http://schemas.microsoft.com/office/drawing/2014/chartex" xmlns:cx1="http://schemas.microsoft.com/office/drawing/2015/9/8/chartex" xmlns:cx2="http://schemas.microsoft.com/office/drawing/2015/10/21/chartex" xmlns:cx3="http://schemas.microsoft.com/office/drawing/2016/5/9/chartex" xmlns:cx4="http://schemas.microsoft.com/office/drawing/2016/5/10/chartex" xmlns:cx5="http://schemas.microsoft.com/office/drawing/2016/5/11/chartex" xmlns:cx6="http://schemas.microsoft.com/office/drawing/2016/5/12/chartex" xmlns:cx7="http://schemas.microsoft.com/office/drawing/2016/5/13/chartex" xmlns:cx8="http://schemas.microsoft.com/office/drawing/2016/5/14/chartex" xmlns:mc="http://schemas.openxmlformats.org/markup-compatibility/2006" xmlns:aink="http://schemas.microsoft.com/office/drawing/2016/ink" xmlns:am3d="http://schemas.microsoft.com/office/drawing/2017/model3d" xmlns:o="urn:schemas-microsoft-com:office:office" xmlns:r="http://schemas.openxmlformats.org/officeDocument/2006/relationships" xmlns:m="http://schemas.openxmlformats.org/officeDocument/2006/math" xmlns:v="urn:schemas-microsoft-com:vml" xmlns:wp14="http://schemas.microsoft.com/office/word/2010/wordprocessingDrawing" xmlns:wp="http://schemas.openxmlformats.org/drawingml/2006/wordprocessingDrawing" xmlns:w10="urn:schemas-microsoft-com:office:word" xmlns:w="http://schemas.openxmlformats.org/wordprocessingml/2006/main" xmlns:w14="http://schemas.microsoft.com/office/word/2010/wordml" xmlns:w15="http://schemas.microsoft.com/office/word/2012/wordml" xmlns:w16cid="http://schemas.microsoft.com/office/word/2016/wordml/cid" xmlns:w16se="http://schemas.microsoft.com/office/word/2015/wordml/symex" xmlns:wpg="http://schemas.microsoft.com/office/word/2010/wordprocessingGroup" xmlns:wpi="http://schemas.microsoft.com/office/word/2010/wordprocessingInk" xmlns:wne="http://schemas.microsoft.com/office/word/2006/wordml" xmlns:wps="http://schemas.microsoft.com/office/word/2010/wordprocessingShape" mc:Ignorable="w14 w15 w16se w16cid wp14">
   <w:abstractNum w:abstractNumId="0" w15:restartNumberingAfterBreak="0">
-    <w:nsid w:val="59902134"/>
+    <w:nsid w:val="0DB62DC4"/>
     <w:multiLevelType w:val="hybridMultilevel"/>
-    <w:tmpl w:val="0054F674"/>
+    <w:tmpl w:val="BC686E60"/>
     <w:lvl w:ilvl="0" w:tplc="0409000F">
       <w:start w:val="1"/>
       <w:numFmt w:val="decimal"/>
@@ -3743,95 +4381,9 @@
     </w:lvl>
   </w:abstractNum>
   <w:abstractNum w:abstractNumId="1" w15:restartNumberingAfterBreak="0">
-    <w:nsid w:val="7C7575D1"/>
+    <w:nsid w:val="59902134"/>
     <w:multiLevelType w:val="hybridMultilevel"/>
-    <w:tmpl w:val="458C6916"/>
-    <w:lvl w:ilvl="0" w:tplc="0409000F">
-      <w:start w:val="1"/>
-      <w:numFmt w:val="decimal"/>
-      <w:lvlText w:val="%1."/>
-      <w:lvlJc w:val="left"/>
-      <w:pPr>
-        <w:ind w:left="720" w:hanging="360"/>
-      </w:pPr>
-    </w:lvl>
-    <w:lvl w:ilvl="1" w:tplc="04090019" w:tentative="1">
-      <w:start w:val="1"/>
-      <w:numFmt w:val="lowerLetter"/>
-      <w:lvlText w:val="%2."/>
-      <w:lvlJc w:val="left"/>
-      <w:pPr>
-        <w:ind w:left="1440" w:hanging="360"/>
-      </w:pPr>
-    </w:lvl>
-    <w:lvl w:ilvl="2" w:tplc="0409001B" w:tentative="1">
-      <w:start w:val="1"/>
-      <w:numFmt w:val="lowerRoman"/>
-      <w:lvlText w:val="%3."/>
-      <w:lvlJc w:val="right"/>
-      <w:pPr>
-        <w:ind w:left="2160" w:hanging="180"/>
-      </w:pPr>
-    </w:lvl>
-    <w:lvl w:ilvl="3" w:tplc="0409000F" w:tentative="1">
-      <w:start w:val="1"/>
-      <w:numFmt w:val="decimal"/>
-      <w:lvlText w:val="%4."/>
-      <w:lvlJc w:val="left"/>
-      <w:pPr>
-        <w:ind w:left="2880" w:hanging="360"/>
-      </w:pPr>
-    </w:lvl>
-    <w:lvl w:ilvl="4" w:tplc="04090019" w:tentative="1">
-      <w:start w:val="1"/>
-      <w:numFmt w:val="lowerLetter"/>
-      <w:lvlText w:val="%5."/>
-      <w:lvlJc w:val="left"/>
-      <w:pPr>
-        <w:ind w:left="3600" w:hanging="360"/>
-      </w:pPr>
-    </w:lvl>
-    <w:lvl w:ilvl="5" w:tplc="0409001B" w:tentative="1">
-      <w:start w:val="1"/>
-      <w:numFmt w:val="lowerRoman"/>
-      <w:lvlText w:val="%6."/>
-      <w:lvlJc w:val="right"/>
-      <w:pPr>
-        <w:ind w:left="4320" w:hanging="180"/>
-      </w:pPr>
-    </w:lvl>
-    <w:lvl w:ilvl="6" w:tplc="0409000F" w:tentative="1">
-      <w:start w:val="1"/>
-      <w:numFmt w:val="decimal"/>
-      <w:lvlText w:val="%7."/>
-      <w:lvlJc w:val="left"/>
-      <w:pPr>
-        <w:ind w:left="5040" w:hanging="360"/>
-      </w:pPr>
-    </w:lvl>
-    <w:lvl w:ilvl="7" w:tplc="04090019" w:tentative="1">
-      <w:start w:val="1"/>
-      <w:numFmt w:val="lowerLetter"/>
-      <w:lvlText w:val="%8."/>
-      <w:lvlJc w:val="left"/>
-      <w:pPr>
-        <w:ind w:left="5760" w:hanging="360"/>
-      </w:pPr>
-    </w:lvl>
-    <w:lvl w:ilvl="8" w:tplc="0409001B" w:tentative="1">
-      <w:start w:val="1"/>
-      <w:numFmt w:val="lowerRoman"/>
-      <w:lvlText w:val="%9."/>
-      <w:lvlJc w:val="right"/>
-      <w:pPr>
-        <w:ind w:left="6480" w:hanging="180"/>
-      </w:pPr>
-    </w:lvl>
-  </w:abstractNum>
-  <w:abstractNum w:abstractNumId="2" w15:restartNumberingAfterBreak="0">
-    <w:nsid w:val="7C883009"/>
-    <w:multiLevelType w:val="hybridMultilevel"/>
-    <w:tmpl w:val="F9BE963E"/>
+    <w:tmpl w:val="0054F674"/>
     <w:lvl w:ilvl="0" w:tplc="0409000F">
       <w:start w:val="1"/>
       <w:numFmt w:val="decimal"/>
@@ -3917,13 +4469,191 @@
       </w:pPr>
     </w:lvl>
   </w:abstractNum>
+  <w:abstractNum w:abstractNumId="2" w15:restartNumberingAfterBreak="0">
+    <w:nsid w:val="7C7575D1"/>
+    <w:multiLevelType w:val="hybridMultilevel"/>
+    <w:tmpl w:val="458C6916"/>
+    <w:lvl w:ilvl="0" w:tplc="0409000F">
+      <w:start w:val="1"/>
+      <w:numFmt w:val="decimal"/>
+      <w:lvlText w:val="%1."/>
+      <w:lvlJc w:val="left"/>
+      <w:pPr>
+        <w:ind w:left="720" w:hanging="360"/>
+      </w:pPr>
+    </w:lvl>
+    <w:lvl w:ilvl="1" w:tplc="04090019" w:tentative="1">
+      <w:start w:val="1"/>
+      <w:numFmt w:val="lowerLetter"/>
+      <w:lvlText w:val="%2."/>
+      <w:lvlJc w:val="left"/>
+      <w:pPr>
+        <w:ind w:left="1440" w:hanging="360"/>
+      </w:pPr>
+    </w:lvl>
+    <w:lvl w:ilvl="2" w:tplc="0409001B" w:tentative="1">
+      <w:start w:val="1"/>
+      <w:numFmt w:val="lowerRoman"/>
+      <w:lvlText w:val="%3."/>
+      <w:lvlJc w:val="right"/>
+      <w:pPr>
+        <w:ind w:left="2160" w:hanging="180"/>
+      </w:pPr>
+    </w:lvl>
+    <w:lvl w:ilvl="3" w:tplc="0409000F" w:tentative="1">
+      <w:start w:val="1"/>
+      <w:numFmt w:val="decimal"/>
+      <w:lvlText w:val="%4."/>
+      <w:lvlJc w:val="left"/>
+      <w:pPr>
+        <w:ind w:left="2880" w:hanging="360"/>
+      </w:pPr>
+    </w:lvl>
+    <w:lvl w:ilvl="4" w:tplc="04090019" w:tentative="1">
+      <w:start w:val="1"/>
+      <w:numFmt w:val="lowerLetter"/>
+      <w:lvlText w:val="%5."/>
+      <w:lvlJc w:val="left"/>
+      <w:pPr>
+        <w:ind w:left="3600" w:hanging="360"/>
+      </w:pPr>
+    </w:lvl>
+    <w:lvl w:ilvl="5" w:tplc="0409001B" w:tentative="1">
+      <w:start w:val="1"/>
+      <w:numFmt w:val="lowerRoman"/>
+      <w:lvlText w:val="%6."/>
+      <w:lvlJc w:val="right"/>
+      <w:pPr>
+        <w:ind w:left="4320" w:hanging="180"/>
+      </w:pPr>
+    </w:lvl>
+    <w:lvl w:ilvl="6" w:tplc="0409000F" w:tentative="1">
+      <w:start w:val="1"/>
+      <w:numFmt w:val="decimal"/>
+      <w:lvlText w:val="%7."/>
+      <w:lvlJc w:val="left"/>
+      <w:pPr>
+        <w:ind w:left="5040" w:hanging="360"/>
+      </w:pPr>
+    </w:lvl>
+    <w:lvl w:ilvl="7" w:tplc="04090019" w:tentative="1">
+      <w:start w:val="1"/>
+      <w:numFmt w:val="lowerLetter"/>
+      <w:lvlText w:val="%8."/>
+      <w:lvlJc w:val="left"/>
+      <w:pPr>
+        <w:ind w:left="5760" w:hanging="360"/>
+      </w:pPr>
+    </w:lvl>
+    <w:lvl w:ilvl="8" w:tplc="0409001B" w:tentative="1">
+      <w:start w:val="1"/>
+      <w:numFmt w:val="lowerRoman"/>
+      <w:lvlText w:val="%9."/>
+      <w:lvlJc w:val="right"/>
+      <w:pPr>
+        <w:ind w:left="6480" w:hanging="180"/>
+      </w:pPr>
+    </w:lvl>
+  </w:abstractNum>
+  <w:abstractNum w:abstractNumId="3" w15:restartNumberingAfterBreak="0">
+    <w:nsid w:val="7C883009"/>
+    <w:multiLevelType w:val="hybridMultilevel"/>
+    <w:tmpl w:val="F9BE963E"/>
+    <w:lvl w:ilvl="0" w:tplc="0409000F">
+      <w:start w:val="1"/>
+      <w:numFmt w:val="decimal"/>
+      <w:lvlText w:val="%1."/>
+      <w:lvlJc w:val="left"/>
+      <w:pPr>
+        <w:ind w:left="720" w:hanging="360"/>
+      </w:pPr>
+      <w:rPr>
+        <w:rFonts w:hint="default"/>
+      </w:rPr>
+    </w:lvl>
+    <w:lvl w:ilvl="1" w:tplc="04090019" w:tentative="1">
+      <w:start w:val="1"/>
+      <w:numFmt w:val="lowerLetter"/>
+      <w:lvlText w:val="%2."/>
+      <w:lvlJc w:val="left"/>
+      <w:pPr>
+        <w:ind w:left="1440" w:hanging="360"/>
+      </w:pPr>
+    </w:lvl>
+    <w:lvl w:ilvl="2" w:tplc="0409001B" w:tentative="1">
+      <w:start w:val="1"/>
+      <w:numFmt w:val="lowerRoman"/>
+      <w:lvlText w:val="%3."/>
+      <w:lvlJc w:val="right"/>
+      <w:pPr>
+        <w:ind w:left="2160" w:hanging="180"/>
+      </w:pPr>
+    </w:lvl>
+    <w:lvl w:ilvl="3" w:tplc="0409000F" w:tentative="1">
+      <w:start w:val="1"/>
+      <w:numFmt w:val="decimal"/>
+      <w:lvlText w:val="%4."/>
+      <w:lvlJc w:val="left"/>
+      <w:pPr>
+        <w:ind w:left="2880" w:hanging="360"/>
+      </w:pPr>
+    </w:lvl>
+    <w:lvl w:ilvl="4" w:tplc="04090019" w:tentative="1">
+      <w:start w:val="1"/>
+      <w:numFmt w:val="lowerLetter"/>
+      <w:lvlText w:val="%5."/>
+      <w:lvlJc w:val="left"/>
+      <w:pPr>
+        <w:ind w:left="3600" w:hanging="360"/>
+      </w:pPr>
+    </w:lvl>
+    <w:lvl w:ilvl="5" w:tplc="0409001B" w:tentative="1">
+      <w:start w:val="1"/>
+      <w:numFmt w:val="lowerRoman"/>
+      <w:lvlText w:val="%6."/>
+      <w:lvlJc w:val="right"/>
+      <w:pPr>
+        <w:ind w:left="4320" w:hanging="180"/>
+      </w:pPr>
+    </w:lvl>
+    <w:lvl w:ilvl="6" w:tplc="0409000F" w:tentative="1">
+      <w:start w:val="1"/>
+      <w:numFmt w:val="decimal"/>
+      <w:lvlText w:val="%7."/>
+      <w:lvlJc w:val="left"/>
+      <w:pPr>
+        <w:ind w:left="5040" w:hanging="360"/>
+      </w:pPr>
+    </w:lvl>
+    <w:lvl w:ilvl="7" w:tplc="04090019" w:tentative="1">
+      <w:start w:val="1"/>
+      <w:numFmt w:val="lowerLetter"/>
+      <w:lvlText w:val="%8."/>
+      <w:lvlJc w:val="left"/>
+      <w:pPr>
+        <w:ind w:left="5760" w:hanging="360"/>
+      </w:pPr>
+    </w:lvl>
+    <w:lvl w:ilvl="8" w:tplc="0409001B" w:tentative="1">
+      <w:start w:val="1"/>
+      <w:numFmt w:val="lowerRoman"/>
+      <w:lvlText w:val="%9."/>
+      <w:lvlJc w:val="right"/>
+      <w:pPr>
+        <w:ind w:left="6480" w:hanging="180"/>
+      </w:pPr>
+    </w:lvl>
+  </w:abstractNum>
   <w:num w:numId="1">
+    <w:abstractNumId w:val="3"/>
+  </w:num>
+  <w:num w:numId="2">
     <w:abstractNumId w:val="2"/>
   </w:num>
-  <w:num w:numId="2">
+  <w:num w:numId="3">
     <w:abstractNumId w:val="1"/>
   </w:num>
-  <w:num w:numId="3">
+  <w:num w:numId="4">
     <w:abstractNumId w:val="0"/>
   </w:num>
 </w:numbering>
@@ -4330,7 +5060,6 @@
   <w:style w:type="character" w:default="1" w:styleId="DefaultParagraphFont">
     <w:name w:val="Default Paragraph Font"/>
     <w:uiPriority w:val="1"/>
-    <w:semiHidden/>
     <w:unhideWhenUsed/>
   </w:style>
   <w:style w:type="table" w:default="1" w:styleId="TableNormal">
@@ -4364,6 +5093,29 @@
       <w:ind w:left="720"/>
       <w:contextualSpacing/>
     </w:pPr>
+  </w:style>
+  <w:style w:type="character" w:styleId="Hyperlink">
+    <w:name w:val="Hyperlink"/>
+    <w:basedOn w:val="DefaultParagraphFont"/>
+    <w:uiPriority w:val="99"/>
+    <w:unhideWhenUsed/>
+    <w:rsid w:val="008B3183"/>
+    <w:rPr>
+      <w:color w:val="0000FF" w:themeColor="hyperlink"/>
+      <w:u w:val="single"/>
+    </w:rPr>
+  </w:style>
+  <w:style w:type="character" w:styleId="UnresolvedMention">
+    <w:name w:val="Unresolved Mention"/>
+    <w:basedOn w:val="DefaultParagraphFont"/>
+    <w:uiPriority w:val="99"/>
+    <w:semiHidden/>
+    <w:unhideWhenUsed/>
+    <w:rsid w:val="008B3183"/>
+    <w:rPr>
+      <w:color w:val="605E5C"/>
+      <w:shd w:val="clear" w:color="auto" w:fill="E1DFDD"/>
+    </w:rPr>
   </w:style>
 </w:styles>
 </file>
@@ -4651,4 +5403,16 @@
   <a:objectDefaults/>
   <a:extraClrSchemeLst/>
 </a:theme>
+</file>
+
+<file path=customXml/item1.xml><?xml version="1.0" encoding="utf-8"?>
+<b:Sources xmlns:b="http://schemas.openxmlformats.org/officeDocument/2006/bibliography" xmlns="http://schemas.openxmlformats.org/officeDocument/2006/bibliography" SelectedStyle="\APASixthEditionOfficeOnline.xsl" StyleName="APA" Version="6"/>
+</file>
+
+<file path=customXml/itemProps1.xml><?xml version="1.0" encoding="utf-8"?>
+<ds:datastoreItem xmlns:ds="http://schemas.openxmlformats.org/officeDocument/2006/customXml" ds:itemID="{218CCCB9-A24E-44EA-B4D6-7A7823536650}">
+  <ds:schemaRefs>
+    <ds:schemaRef ds:uri="http://schemas.openxmlformats.org/officeDocument/2006/bibliography"/>
+  </ds:schemaRefs>
+</ds:datastoreItem>
 </file>
</xml_diff>

<commit_message>
Object Oriented JavaScript is complete
</commit_message>
<xml_diff>
--- a/Programming with Mosh/Object Oriented JavaScript/Documentation/06 ES6 Modules.docx
+++ b/Programming with Mosh/Object Oriented JavaScript/Documentation/06 ES6 Modules.docx
@@ -4220,16 +4220,7 @@
         <w:t xml:space="preserve">Before </w:t>
       </w:r>
       <w:r>
-        <w:t>put</w:t>
-      </w:r>
-      <w:r>
-        <w:t>ting</w:t>
-      </w:r>
-      <w:r>
-        <w:t xml:space="preserve"> them in a </w:t>
-      </w:r>
-      <w:r>
-        <w:t xml:space="preserve">bundle </w:t>
+        <w:t xml:space="preserve">putting them in a bundle </w:t>
       </w:r>
       <w:r>
         <w:t xml:space="preserve">we are going to run each file </w:t>
@@ -4237,8 +4228,6 @@
       <w:r>
         <w:t xml:space="preserve">throw babel. </w:t>
       </w:r>
-      <w:bookmarkStart w:id="0" w:name="_GoBack"/>
-      <w:bookmarkEnd w:id="0"/>
     </w:p>
     <w:p>
       <w:pPr>
@@ -4265,6 +4254,2923 @@
       <w:pPr>
         <w:spacing w:after="0" w:line="0" w:lineRule="atLeast"/>
       </w:pPr>
+      <w:r>
+        <w:t xml:space="preserve">In our </w:t>
+      </w:r>
+      <w:r>
+        <w:t>real-world</w:t>
+      </w:r>
+      <w:r>
+        <w:t xml:space="preserve"> </w:t>
+      </w:r>
+      <w:r>
+        <w:t>application,</w:t>
+      </w:r>
+      <w:r>
+        <w:t xml:space="preserve"> we don’t use babel</w:t>
+      </w:r>
+      <w:r>
+        <w:t xml:space="preserve">. We use webpack in real world application. </w:t>
+      </w:r>
+      <w:r>
+        <w:t xml:space="preserve">Create a directory named </w:t>
+      </w:r>
+      <w:r>
+        <w:t>"</w:t>
+      </w:r>
+      <w:r>
+        <w:t>webpack</w:t>
+      </w:r>
+      <w:r>
+        <w:t>"</w:t>
+      </w:r>
+      <w:r>
+        <w:t xml:space="preserve"> and go to the directory. </w:t>
+      </w:r>
+      <w:r>
+        <w:t xml:space="preserve">In the directory create a </w:t>
+      </w:r>
+      <w:r>
+        <w:t>"</w:t>
+      </w:r>
+      <w:proofErr w:type="spellStart"/>
+      <w:r>
+        <w:t>src</w:t>
+      </w:r>
+      <w:proofErr w:type="spellEnd"/>
+      <w:r>
+        <w:t>"</w:t>
+      </w:r>
+      <w:r>
+        <w:t xml:space="preserve"> folder and inside </w:t>
+      </w:r>
+      <w:proofErr w:type="spellStart"/>
+      <w:r>
+        <w:t>src</w:t>
+      </w:r>
+      <w:proofErr w:type="spellEnd"/>
+      <w:r>
+        <w:t xml:space="preserve"> create 2 </w:t>
+      </w:r>
+      <w:proofErr w:type="gramStart"/>
+      <w:r>
+        <w:t>file</w:t>
+      </w:r>
+      <w:proofErr w:type="gramEnd"/>
+      <w:r>
+        <w:t xml:space="preserve"> named </w:t>
+      </w:r>
+    </w:p>
+    <w:p>
+      <w:pPr>
+        <w:pStyle w:val="ListParagraph"/>
+        <w:numPr>
+          <w:ilvl w:val="0"/>
+          <w:numId w:val="5"/>
+        </w:numPr>
+        <w:spacing w:after="0" w:line="0" w:lineRule="atLeast"/>
+      </w:pPr>
+      <w:r>
+        <w:t>circle.js</w:t>
+      </w:r>
+    </w:p>
+    <w:p>
+      <w:pPr>
+        <w:pStyle w:val="ListParagraph"/>
+        <w:numPr>
+          <w:ilvl w:val="0"/>
+          <w:numId w:val="5"/>
+        </w:numPr>
+        <w:spacing w:after="0" w:line="0" w:lineRule="atLeast"/>
+      </w:pPr>
+      <w:r>
+        <w:t>index.js</w:t>
+      </w:r>
+    </w:p>
+    <w:p>
+      <w:pPr>
+        <w:spacing w:after="0" w:line="0" w:lineRule="atLeast"/>
+      </w:pPr>
+    </w:p>
+    <w:p>
+      <w:pPr>
+        <w:spacing w:after="0" w:line="0" w:lineRule="atLeast"/>
+      </w:pPr>
+      <w:r>
+        <w:rPr>
+          <w:b/>
+          <w:u w:val="single"/>
+        </w:rPr>
+        <w:t>circle.js</w:t>
+      </w:r>
+      <w:r>
+        <w:t>:</w:t>
+      </w:r>
+    </w:p>
+    <w:p>
+      <w:pPr>
+        <w:shd w:val="clear" w:color="auto" w:fill="1F2430"/>
+        <w:spacing w:after="0" w:line="330" w:lineRule="atLeast"/>
+        <w:rPr>
+          <w:rFonts w:ascii="Consolas" w:eastAsia="Times New Roman" w:hAnsi="Consolas" w:cs="Times New Roman"/>
+          <w:color w:val="CBCCC6"/>
+          <w:sz w:val="24"/>
+          <w:szCs w:val="24"/>
+        </w:rPr>
+      </w:pPr>
+      <w:r>
+        <w:rPr>
+          <w:rFonts w:ascii="Consolas" w:eastAsia="Times New Roman" w:hAnsi="Consolas" w:cs="Times New Roman"/>
+          <w:color w:val="FFA759"/>
+          <w:sz w:val="24"/>
+          <w:szCs w:val="24"/>
+        </w:rPr>
+        <w:t>const</w:t>
+      </w:r>
+      <w:r>
+        <w:rPr>
+          <w:rFonts w:ascii="Consolas" w:eastAsia="Times New Roman" w:hAnsi="Consolas" w:cs="Times New Roman"/>
+          <w:color w:val="CBCCC6"/>
+          <w:sz w:val="24"/>
+          <w:szCs w:val="24"/>
+        </w:rPr>
+        <w:t xml:space="preserve"> _radius </w:t>
+      </w:r>
+      <w:r>
+        <w:rPr>
+          <w:rFonts w:ascii="Consolas" w:eastAsia="Times New Roman" w:hAnsi="Consolas" w:cs="Times New Roman"/>
+          <w:color w:val="F29E74"/>
+          <w:sz w:val="24"/>
+          <w:szCs w:val="24"/>
+        </w:rPr>
+        <w:t>=</w:t>
+      </w:r>
+      <w:r>
+        <w:rPr>
+          <w:rFonts w:ascii="Consolas" w:eastAsia="Times New Roman" w:hAnsi="Consolas" w:cs="Times New Roman"/>
+          <w:color w:val="CBCCC6"/>
+          <w:sz w:val="24"/>
+          <w:szCs w:val="24"/>
+        </w:rPr>
+        <w:t xml:space="preserve"> </w:t>
+      </w:r>
+      <w:r>
+        <w:rPr>
+          <w:rFonts w:ascii="Consolas" w:eastAsia="Times New Roman" w:hAnsi="Consolas" w:cs="Times New Roman"/>
+          <w:color w:val="F29E74"/>
+          <w:sz w:val="24"/>
+          <w:szCs w:val="24"/>
+        </w:rPr>
+        <w:t>new</w:t>
+      </w:r>
+      <w:r>
+        <w:rPr>
+          <w:rFonts w:ascii="Consolas" w:eastAsia="Times New Roman" w:hAnsi="Consolas" w:cs="Times New Roman"/>
+          <w:color w:val="CBCCC6"/>
+          <w:sz w:val="24"/>
+          <w:szCs w:val="24"/>
+        </w:rPr>
+        <w:t xml:space="preserve"> </w:t>
+      </w:r>
+      <w:proofErr w:type="spellStart"/>
+      <w:proofErr w:type="gramStart"/>
+      <w:r>
+        <w:rPr>
+          <w:rFonts w:ascii="Consolas" w:eastAsia="Times New Roman" w:hAnsi="Consolas" w:cs="Times New Roman"/>
+          <w:color w:val="73D0FF"/>
+          <w:sz w:val="24"/>
+          <w:szCs w:val="24"/>
+        </w:rPr>
+        <w:t>WeakMap</w:t>
+      </w:r>
+      <w:proofErr w:type="spellEnd"/>
+      <w:r>
+        <w:rPr>
+          <w:rFonts w:ascii="Consolas" w:eastAsia="Times New Roman" w:hAnsi="Consolas" w:cs="Times New Roman"/>
+          <w:color w:val="CBCCC6"/>
+          <w:sz w:val="24"/>
+          <w:szCs w:val="24"/>
+        </w:rPr>
+        <w:t>(</w:t>
+      </w:r>
+      <w:proofErr w:type="gramEnd"/>
+      <w:r>
+        <w:rPr>
+          <w:rFonts w:ascii="Consolas" w:eastAsia="Times New Roman" w:hAnsi="Consolas" w:cs="Times New Roman"/>
+          <w:color w:val="CBCCC6"/>
+          <w:sz w:val="24"/>
+          <w:szCs w:val="24"/>
+        </w:rPr>
+        <w:t>);</w:t>
+      </w:r>
+    </w:p>
+    <w:p>
+      <w:pPr>
+        <w:shd w:val="clear" w:color="auto" w:fill="1F2430"/>
+        <w:spacing w:after="0" w:line="330" w:lineRule="atLeast"/>
+        <w:rPr>
+          <w:rFonts w:ascii="Consolas" w:eastAsia="Times New Roman" w:hAnsi="Consolas" w:cs="Times New Roman"/>
+          <w:color w:val="CBCCC6"/>
+          <w:sz w:val="24"/>
+          <w:szCs w:val="24"/>
+        </w:rPr>
+      </w:pPr>
+    </w:p>
+    <w:p>
+      <w:pPr>
+        <w:shd w:val="clear" w:color="auto" w:fill="1F2430"/>
+        <w:spacing w:after="0" w:line="330" w:lineRule="atLeast"/>
+        <w:rPr>
+          <w:rFonts w:ascii="Consolas" w:eastAsia="Times New Roman" w:hAnsi="Consolas" w:cs="Times New Roman"/>
+          <w:color w:val="CBCCC6"/>
+          <w:sz w:val="24"/>
+          <w:szCs w:val="24"/>
+        </w:rPr>
+      </w:pPr>
+      <w:r>
+        <w:rPr>
+          <w:rFonts w:ascii="Consolas" w:eastAsia="Times New Roman" w:hAnsi="Consolas" w:cs="Times New Roman"/>
+          <w:color w:val="FFA759"/>
+          <w:sz w:val="24"/>
+          <w:szCs w:val="24"/>
+        </w:rPr>
+        <w:t>export</w:t>
+      </w:r>
+      <w:r>
+        <w:rPr>
+          <w:rFonts w:ascii="Consolas" w:eastAsia="Times New Roman" w:hAnsi="Consolas" w:cs="Times New Roman"/>
+          <w:color w:val="CBCCC6"/>
+          <w:sz w:val="24"/>
+          <w:szCs w:val="24"/>
+        </w:rPr>
+        <w:t xml:space="preserve"> </w:t>
+      </w:r>
+      <w:r>
+        <w:rPr>
+          <w:rFonts w:ascii="Consolas" w:eastAsia="Times New Roman" w:hAnsi="Consolas" w:cs="Times New Roman"/>
+          <w:color w:val="FFA759"/>
+          <w:sz w:val="24"/>
+          <w:szCs w:val="24"/>
+        </w:rPr>
+        <w:t>class</w:t>
+      </w:r>
+      <w:r>
+        <w:rPr>
+          <w:rFonts w:ascii="Consolas" w:eastAsia="Times New Roman" w:hAnsi="Consolas" w:cs="Times New Roman"/>
+          <w:color w:val="CBCCC6"/>
+          <w:sz w:val="24"/>
+          <w:szCs w:val="24"/>
+        </w:rPr>
+        <w:t xml:space="preserve"> </w:t>
+      </w:r>
+      <w:r>
+        <w:rPr>
+          <w:rFonts w:ascii="Consolas" w:eastAsia="Times New Roman" w:hAnsi="Consolas" w:cs="Times New Roman"/>
+          <w:color w:val="73D0FF"/>
+          <w:sz w:val="24"/>
+          <w:szCs w:val="24"/>
+        </w:rPr>
+        <w:t>Circle</w:t>
+      </w:r>
+      <w:r>
+        <w:rPr>
+          <w:rFonts w:ascii="Consolas" w:eastAsia="Times New Roman" w:hAnsi="Consolas" w:cs="Times New Roman"/>
+          <w:color w:val="CBCCC6"/>
+          <w:sz w:val="24"/>
+          <w:szCs w:val="24"/>
+        </w:rPr>
+        <w:t xml:space="preserve"> {</w:t>
+      </w:r>
+    </w:p>
+    <w:p>
+      <w:pPr>
+        <w:shd w:val="clear" w:color="auto" w:fill="1F2430"/>
+        <w:spacing w:after="0" w:line="330" w:lineRule="atLeast"/>
+        <w:rPr>
+          <w:rFonts w:ascii="Consolas" w:eastAsia="Times New Roman" w:hAnsi="Consolas" w:cs="Times New Roman"/>
+          <w:color w:val="CBCCC6"/>
+          <w:sz w:val="24"/>
+          <w:szCs w:val="24"/>
+        </w:rPr>
+      </w:pPr>
+      <w:r>
+        <w:rPr>
+          <w:rFonts w:ascii="Consolas" w:eastAsia="Times New Roman" w:hAnsi="Consolas" w:cs="Times New Roman"/>
+          <w:color w:val="CBCCC6"/>
+          <w:sz w:val="24"/>
+          <w:szCs w:val="24"/>
+        </w:rPr>
+        <w:t xml:space="preserve">  </w:t>
+      </w:r>
+      <w:r>
+        <w:rPr>
+          <w:rFonts w:ascii="Consolas" w:eastAsia="Times New Roman" w:hAnsi="Consolas" w:cs="Times New Roman"/>
+          <w:color w:val="FFA759"/>
+          <w:sz w:val="24"/>
+          <w:szCs w:val="24"/>
+        </w:rPr>
+        <w:t>constructor</w:t>
+      </w:r>
+      <w:r>
+        <w:rPr>
+          <w:rFonts w:ascii="Consolas" w:eastAsia="Times New Roman" w:hAnsi="Consolas" w:cs="Times New Roman"/>
+          <w:color w:val="CBCCC6"/>
+          <w:sz w:val="24"/>
+          <w:szCs w:val="24"/>
+        </w:rPr>
+        <w:t>(</w:t>
+      </w:r>
+      <w:r>
+        <w:rPr>
+          <w:rFonts w:ascii="Consolas" w:eastAsia="Times New Roman" w:hAnsi="Consolas" w:cs="Times New Roman"/>
+          <w:color w:val="D4BFFF"/>
+          <w:sz w:val="24"/>
+          <w:szCs w:val="24"/>
+        </w:rPr>
+        <w:t>radius</w:t>
+      </w:r>
+      <w:r>
+        <w:rPr>
+          <w:rFonts w:ascii="Consolas" w:eastAsia="Times New Roman" w:hAnsi="Consolas" w:cs="Times New Roman"/>
+          <w:color w:val="CBCCC6"/>
+          <w:sz w:val="24"/>
+          <w:szCs w:val="24"/>
+        </w:rPr>
+        <w:t>) {</w:t>
+      </w:r>
+    </w:p>
+    <w:p>
+      <w:pPr>
+        <w:shd w:val="clear" w:color="auto" w:fill="1F2430"/>
+        <w:spacing w:after="0" w:line="330" w:lineRule="atLeast"/>
+        <w:rPr>
+          <w:rFonts w:ascii="Consolas" w:eastAsia="Times New Roman" w:hAnsi="Consolas" w:cs="Times New Roman"/>
+          <w:color w:val="CBCCC6"/>
+          <w:sz w:val="24"/>
+          <w:szCs w:val="24"/>
+        </w:rPr>
+      </w:pPr>
+      <w:r>
+        <w:rPr>
+          <w:rFonts w:ascii="Consolas" w:eastAsia="Times New Roman" w:hAnsi="Consolas" w:cs="Times New Roman"/>
+          <w:color w:val="CBCCC6"/>
+          <w:sz w:val="24"/>
+          <w:szCs w:val="24"/>
+        </w:rPr>
+        <w:t xml:space="preserve">    </w:t>
+      </w:r>
+      <w:proofErr w:type="gramStart"/>
+      <w:r>
+        <w:rPr>
+          <w:rFonts w:ascii="Consolas" w:eastAsia="Times New Roman" w:hAnsi="Consolas" w:cs="Times New Roman"/>
+          <w:color w:val="CBCCC6"/>
+          <w:sz w:val="24"/>
+          <w:szCs w:val="24"/>
+        </w:rPr>
+        <w:t>_</w:t>
+      </w:r>
+      <w:proofErr w:type="spellStart"/>
+      <w:r>
+        <w:rPr>
+          <w:rFonts w:ascii="Consolas" w:eastAsia="Times New Roman" w:hAnsi="Consolas" w:cs="Times New Roman"/>
+          <w:color w:val="CBCCC6"/>
+          <w:sz w:val="24"/>
+          <w:szCs w:val="24"/>
+        </w:rPr>
+        <w:t>radius</w:t>
+      </w:r>
+      <w:r>
+        <w:rPr>
+          <w:rFonts w:ascii="Consolas" w:eastAsia="Times New Roman" w:hAnsi="Consolas" w:cs="Times New Roman"/>
+          <w:color w:val="F29E74"/>
+          <w:sz w:val="24"/>
+          <w:szCs w:val="24"/>
+        </w:rPr>
+        <w:t>.</w:t>
+      </w:r>
+      <w:r>
+        <w:rPr>
+          <w:rFonts w:ascii="Consolas" w:eastAsia="Times New Roman" w:hAnsi="Consolas" w:cs="Times New Roman"/>
+          <w:color w:val="F28779"/>
+          <w:sz w:val="24"/>
+          <w:szCs w:val="24"/>
+        </w:rPr>
+        <w:t>set</w:t>
+      </w:r>
+      <w:proofErr w:type="spellEnd"/>
+      <w:r>
+        <w:rPr>
+          <w:rFonts w:ascii="Consolas" w:eastAsia="Times New Roman" w:hAnsi="Consolas" w:cs="Times New Roman"/>
+          <w:color w:val="CBCCC6"/>
+          <w:sz w:val="24"/>
+          <w:szCs w:val="24"/>
+        </w:rPr>
+        <w:t>(</w:t>
+      </w:r>
+      <w:proofErr w:type="gramEnd"/>
+      <w:r>
+        <w:rPr>
+          <w:rFonts w:ascii="Consolas" w:eastAsia="Times New Roman" w:hAnsi="Consolas" w:cs="Times New Roman"/>
+          <w:i/>
+          <w:iCs/>
+          <w:color w:val="5CCFE6"/>
+          <w:sz w:val="24"/>
+          <w:szCs w:val="24"/>
+        </w:rPr>
+        <w:t>this</w:t>
+      </w:r>
+      <w:r>
+        <w:rPr>
+          <w:rFonts w:ascii="Consolas" w:eastAsia="Times New Roman" w:hAnsi="Consolas" w:cs="Times New Roman"/>
+          <w:color w:val="CBCCC6"/>
+          <w:sz w:val="24"/>
+          <w:szCs w:val="24"/>
+        </w:rPr>
+        <w:t>, radius);</w:t>
+      </w:r>
+    </w:p>
+    <w:p>
+      <w:pPr>
+        <w:shd w:val="clear" w:color="auto" w:fill="1F2430"/>
+        <w:spacing w:after="0" w:line="330" w:lineRule="atLeast"/>
+        <w:rPr>
+          <w:rFonts w:ascii="Consolas" w:eastAsia="Times New Roman" w:hAnsi="Consolas" w:cs="Times New Roman"/>
+          <w:color w:val="CBCCC6"/>
+          <w:sz w:val="24"/>
+          <w:szCs w:val="24"/>
+        </w:rPr>
+      </w:pPr>
+      <w:r>
+        <w:rPr>
+          <w:rFonts w:ascii="Consolas" w:eastAsia="Times New Roman" w:hAnsi="Consolas" w:cs="Times New Roman"/>
+          <w:color w:val="CBCCC6"/>
+          <w:sz w:val="24"/>
+          <w:szCs w:val="24"/>
+        </w:rPr>
+        <w:t xml:space="preserve">  }</w:t>
+      </w:r>
+    </w:p>
+    <w:p>
+      <w:pPr>
+        <w:shd w:val="clear" w:color="auto" w:fill="1F2430"/>
+        <w:spacing w:after="0" w:line="330" w:lineRule="atLeast"/>
+        <w:rPr>
+          <w:rFonts w:ascii="Consolas" w:eastAsia="Times New Roman" w:hAnsi="Consolas" w:cs="Times New Roman"/>
+          <w:color w:val="CBCCC6"/>
+          <w:sz w:val="24"/>
+          <w:szCs w:val="24"/>
+        </w:rPr>
+      </w:pPr>
+    </w:p>
+    <w:p>
+      <w:pPr>
+        <w:shd w:val="clear" w:color="auto" w:fill="1F2430"/>
+        <w:spacing w:after="0" w:line="330" w:lineRule="atLeast"/>
+        <w:rPr>
+          <w:rFonts w:ascii="Consolas" w:eastAsia="Times New Roman" w:hAnsi="Consolas" w:cs="Times New Roman"/>
+          <w:color w:val="CBCCC6"/>
+          <w:sz w:val="24"/>
+          <w:szCs w:val="24"/>
+        </w:rPr>
+      </w:pPr>
+      <w:r>
+        <w:rPr>
+          <w:rFonts w:ascii="Consolas" w:eastAsia="Times New Roman" w:hAnsi="Consolas" w:cs="Times New Roman"/>
+          <w:color w:val="CBCCC6"/>
+          <w:sz w:val="24"/>
+          <w:szCs w:val="24"/>
+        </w:rPr>
+        <w:t xml:space="preserve">  </w:t>
+      </w:r>
+      <w:proofErr w:type="gramStart"/>
+      <w:r>
+        <w:rPr>
+          <w:rFonts w:ascii="Consolas" w:eastAsia="Times New Roman" w:hAnsi="Consolas" w:cs="Times New Roman"/>
+          <w:color w:val="FFD580"/>
+          <w:sz w:val="24"/>
+          <w:szCs w:val="24"/>
+        </w:rPr>
+        <w:t>draw</w:t>
+      </w:r>
+      <w:r>
+        <w:rPr>
+          <w:rFonts w:ascii="Consolas" w:eastAsia="Times New Roman" w:hAnsi="Consolas" w:cs="Times New Roman"/>
+          <w:color w:val="CBCCC6"/>
+          <w:sz w:val="24"/>
+          <w:szCs w:val="24"/>
+        </w:rPr>
+        <w:t>(</w:t>
+      </w:r>
+      <w:proofErr w:type="gramEnd"/>
+      <w:r>
+        <w:rPr>
+          <w:rFonts w:ascii="Consolas" w:eastAsia="Times New Roman" w:hAnsi="Consolas" w:cs="Times New Roman"/>
+          <w:color w:val="CBCCC6"/>
+          <w:sz w:val="24"/>
+          <w:szCs w:val="24"/>
+        </w:rPr>
+        <w:t>) {</w:t>
+      </w:r>
+    </w:p>
+    <w:p>
+      <w:pPr>
+        <w:shd w:val="clear" w:color="auto" w:fill="1F2430"/>
+        <w:spacing w:after="0" w:line="330" w:lineRule="atLeast"/>
+        <w:rPr>
+          <w:rFonts w:ascii="Consolas" w:eastAsia="Times New Roman" w:hAnsi="Consolas" w:cs="Times New Roman"/>
+          <w:color w:val="CBCCC6"/>
+          <w:sz w:val="24"/>
+          <w:szCs w:val="24"/>
+        </w:rPr>
+      </w:pPr>
+      <w:r>
+        <w:rPr>
+          <w:rFonts w:ascii="Consolas" w:eastAsia="Times New Roman" w:hAnsi="Consolas" w:cs="Times New Roman"/>
+          <w:color w:val="CBCCC6"/>
+          <w:sz w:val="24"/>
+          <w:szCs w:val="24"/>
+        </w:rPr>
+        <w:t xml:space="preserve">    </w:t>
+      </w:r>
+      <w:proofErr w:type="gramStart"/>
+      <w:r>
+        <w:rPr>
+          <w:rFonts w:ascii="Consolas" w:eastAsia="Times New Roman" w:hAnsi="Consolas" w:cs="Times New Roman"/>
+          <w:color w:val="5CCFE6"/>
+          <w:sz w:val="24"/>
+          <w:szCs w:val="24"/>
+        </w:rPr>
+        <w:t>console</w:t>
+      </w:r>
+      <w:r>
+        <w:rPr>
+          <w:rFonts w:ascii="Consolas" w:eastAsia="Times New Roman" w:hAnsi="Consolas" w:cs="Times New Roman"/>
+          <w:color w:val="F29E74"/>
+          <w:sz w:val="24"/>
+          <w:szCs w:val="24"/>
+        </w:rPr>
+        <w:t>.</w:t>
+      </w:r>
+      <w:r>
+        <w:rPr>
+          <w:rFonts w:ascii="Consolas" w:eastAsia="Times New Roman" w:hAnsi="Consolas" w:cs="Times New Roman"/>
+          <w:color w:val="F28779"/>
+          <w:sz w:val="24"/>
+          <w:szCs w:val="24"/>
+        </w:rPr>
+        <w:t>log</w:t>
+      </w:r>
+      <w:r>
+        <w:rPr>
+          <w:rFonts w:ascii="Consolas" w:eastAsia="Times New Roman" w:hAnsi="Consolas" w:cs="Times New Roman"/>
+          <w:color w:val="CBCCC6"/>
+          <w:sz w:val="24"/>
+          <w:szCs w:val="24"/>
+        </w:rPr>
+        <w:t>(</w:t>
+      </w:r>
+      <w:proofErr w:type="gramEnd"/>
+      <w:r>
+        <w:rPr>
+          <w:rFonts w:ascii="Consolas" w:eastAsia="Times New Roman" w:hAnsi="Consolas" w:cs="Times New Roman"/>
+          <w:color w:val="BAE67E"/>
+          <w:sz w:val="24"/>
+          <w:szCs w:val="24"/>
+        </w:rPr>
+        <w:t>"Circle with radius "</w:t>
+      </w:r>
+      <w:r>
+        <w:rPr>
+          <w:rFonts w:ascii="Consolas" w:eastAsia="Times New Roman" w:hAnsi="Consolas" w:cs="Times New Roman"/>
+          <w:color w:val="CBCCC6"/>
+          <w:sz w:val="24"/>
+          <w:szCs w:val="24"/>
+        </w:rPr>
+        <w:t xml:space="preserve"> </w:t>
+      </w:r>
+      <w:r>
+        <w:rPr>
+          <w:rFonts w:ascii="Consolas" w:eastAsia="Times New Roman" w:hAnsi="Consolas" w:cs="Times New Roman"/>
+          <w:color w:val="F29E74"/>
+          <w:sz w:val="24"/>
+          <w:szCs w:val="24"/>
+        </w:rPr>
+        <w:t>+</w:t>
+      </w:r>
+      <w:r>
+        <w:rPr>
+          <w:rFonts w:ascii="Consolas" w:eastAsia="Times New Roman" w:hAnsi="Consolas" w:cs="Times New Roman"/>
+          <w:color w:val="CBCCC6"/>
+          <w:sz w:val="24"/>
+          <w:szCs w:val="24"/>
+        </w:rPr>
+        <w:t xml:space="preserve"> _</w:t>
+      </w:r>
+      <w:proofErr w:type="spellStart"/>
+      <w:r>
+        <w:rPr>
+          <w:rFonts w:ascii="Consolas" w:eastAsia="Times New Roman" w:hAnsi="Consolas" w:cs="Times New Roman"/>
+          <w:color w:val="CBCCC6"/>
+          <w:sz w:val="24"/>
+          <w:szCs w:val="24"/>
+        </w:rPr>
+        <w:t>radius</w:t>
+      </w:r>
+      <w:r>
+        <w:rPr>
+          <w:rFonts w:ascii="Consolas" w:eastAsia="Times New Roman" w:hAnsi="Consolas" w:cs="Times New Roman"/>
+          <w:color w:val="F29E74"/>
+          <w:sz w:val="24"/>
+          <w:szCs w:val="24"/>
+        </w:rPr>
+        <w:t>.</w:t>
+      </w:r>
+      <w:r>
+        <w:rPr>
+          <w:rFonts w:ascii="Consolas" w:eastAsia="Times New Roman" w:hAnsi="Consolas" w:cs="Times New Roman"/>
+          <w:color w:val="F28779"/>
+          <w:sz w:val="24"/>
+          <w:szCs w:val="24"/>
+        </w:rPr>
+        <w:t>get</w:t>
+      </w:r>
+      <w:proofErr w:type="spellEnd"/>
+      <w:r>
+        <w:rPr>
+          <w:rFonts w:ascii="Consolas" w:eastAsia="Times New Roman" w:hAnsi="Consolas" w:cs="Times New Roman"/>
+          <w:color w:val="CBCCC6"/>
+          <w:sz w:val="24"/>
+          <w:szCs w:val="24"/>
+        </w:rPr>
+        <w:t>(</w:t>
+      </w:r>
+      <w:r>
+        <w:rPr>
+          <w:rFonts w:ascii="Consolas" w:eastAsia="Times New Roman" w:hAnsi="Consolas" w:cs="Times New Roman"/>
+          <w:i/>
+          <w:iCs/>
+          <w:color w:val="5CCFE6"/>
+          <w:sz w:val="24"/>
+          <w:szCs w:val="24"/>
+        </w:rPr>
+        <w:t>this</w:t>
+      </w:r>
+      <w:r>
+        <w:rPr>
+          <w:rFonts w:ascii="Consolas" w:eastAsia="Times New Roman" w:hAnsi="Consolas" w:cs="Times New Roman"/>
+          <w:color w:val="CBCCC6"/>
+          <w:sz w:val="24"/>
+          <w:szCs w:val="24"/>
+        </w:rPr>
+        <w:t>));</w:t>
+      </w:r>
+    </w:p>
+    <w:p>
+      <w:pPr>
+        <w:shd w:val="clear" w:color="auto" w:fill="1F2430"/>
+        <w:spacing w:after="0" w:line="330" w:lineRule="atLeast"/>
+        <w:rPr>
+          <w:rFonts w:ascii="Consolas" w:eastAsia="Times New Roman" w:hAnsi="Consolas" w:cs="Times New Roman"/>
+          <w:color w:val="CBCCC6"/>
+          <w:sz w:val="24"/>
+          <w:szCs w:val="24"/>
+        </w:rPr>
+      </w:pPr>
+      <w:r>
+        <w:rPr>
+          <w:rFonts w:ascii="Consolas" w:eastAsia="Times New Roman" w:hAnsi="Consolas" w:cs="Times New Roman"/>
+          <w:color w:val="CBCCC6"/>
+          <w:sz w:val="24"/>
+          <w:szCs w:val="24"/>
+        </w:rPr>
+        <w:t xml:space="preserve">  }</w:t>
+      </w:r>
+    </w:p>
+    <w:p>
+      <w:pPr>
+        <w:shd w:val="clear" w:color="auto" w:fill="1F2430"/>
+        <w:spacing w:after="0" w:line="330" w:lineRule="atLeast"/>
+        <w:rPr>
+          <w:rFonts w:ascii="Consolas" w:eastAsia="Times New Roman" w:hAnsi="Consolas" w:cs="Times New Roman"/>
+          <w:color w:val="CBCCC6"/>
+          <w:sz w:val="24"/>
+          <w:szCs w:val="24"/>
+        </w:rPr>
+      </w:pPr>
+      <w:r>
+        <w:rPr>
+          <w:rFonts w:ascii="Consolas" w:eastAsia="Times New Roman" w:hAnsi="Consolas" w:cs="Times New Roman"/>
+          <w:color w:val="CBCCC6"/>
+          <w:sz w:val="24"/>
+          <w:szCs w:val="24"/>
+        </w:rPr>
+        <w:t>}</w:t>
+      </w:r>
+    </w:p>
+    <w:p>
+      <w:pPr>
+        <w:spacing w:after="0" w:line="0" w:lineRule="atLeast"/>
+      </w:pPr>
+    </w:p>
+    <w:p>
+      <w:pPr>
+        <w:spacing w:after="0" w:line="0" w:lineRule="atLeast"/>
+      </w:pPr>
+      <w:r>
+        <w:rPr>
+          <w:b/>
+          <w:u w:val="single"/>
+        </w:rPr>
+        <w:t>Index.js</w:t>
+      </w:r>
+      <w:r>
+        <w:t>:</w:t>
+      </w:r>
+    </w:p>
+    <w:p>
+      <w:pPr>
+        <w:shd w:val="clear" w:color="auto" w:fill="1F2430"/>
+        <w:spacing w:after="0" w:line="330" w:lineRule="atLeast"/>
+        <w:rPr>
+          <w:rFonts w:ascii="Consolas" w:eastAsia="Times New Roman" w:hAnsi="Consolas" w:cs="Times New Roman"/>
+          <w:color w:val="CBCCC6"/>
+          <w:sz w:val="24"/>
+          <w:szCs w:val="24"/>
+        </w:rPr>
+      </w:pPr>
+      <w:r>
+        <w:rPr>
+          <w:rFonts w:ascii="Consolas" w:eastAsia="Times New Roman" w:hAnsi="Consolas" w:cs="Times New Roman"/>
+          <w:color w:val="FFA759"/>
+          <w:sz w:val="24"/>
+          <w:szCs w:val="24"/>
+        </w:rPr>
+        <w:t>import</w:t>
+      </w:r>
+      <w:r>
+        <w:rPr>
+          <w:rFonts w:ascii="Consolas" w:eastAsia="Times New Roman" w:hAnsi="Consolas" w:cs="Times New Roman"/>
+          <w:color w:val="CBCCC6"/>
+          <w:sz w:val="24"/>
+          <w:szCs w:val="24"/>
+        </w:rPr>
+        <w:t xml:space="preserve"> </w:t>
+      </w:r>
+      <w:proofErr w:type="gramStart"/>
+      <w:r>
+        <w:rPr>
+          <w:rFonts w:ascii="Consolas" w:eastAsia="Times New Roman" w:hAnsi="Consolas" w:cs="Times New Roman"/>
+          <w:color w:val="CBCCC6"/>
+          <w:sz w:val="24"/>
+          <w:szCs w:val="24"/>
+        </w:rPr>
+        <w:t>{ Circle</w:t>
+      </w:r>
+      <w:proofErr w:type="gramEnd"/>
+      <w:r>
+        <w:rPr>
+          <w:rFonts w:ascii="Consolas" w:eastAsia="Times New Roman" w:hAnsi="Consolas" w:cs="Times New Roman"/>
+          <w:color w:val="CBCCC6"/>
+          <w:sz w:val="24"/>
+          <w:szCs w:val="24"/>
+        </w:rPr>
+        <w:t xml:space="preserve"> } </w:t>
+      </w:r>
+      <w:r>
+        <w:rPr>
+          <w:rFonts w:ascii="Consolas" w:eastAsia="Times New Roman" w:hAnsi="Consolas" w:cs="Times New Roman"/>
+          <w:color w:val="FFA759"/>
+          <w:sz w:val="24"/>
+          <w:szCs w:val="24"/>
+        </w:rPr>
+        <w:t>from</w:t>
+      </w:r>
+      <w:r>
+        <w:rPr>
+          <w:rFonts w:ascii="Consolas" w:eastAsia="Times New Roman" w:hAnsi="Consolas" w:cs="Times New Roman"/>
+          <w:color w:val="CBCCC6"/>
+          <w:sz w:val="24"/>
+          <w:szCs w:val="24"/>
+        </w:rPr>
+        <w:t xml:space="preserve"> </w:t>
+      </w:r>
+      <w:r>
+        <w:rPr>
+          <w:rFonts w:ascii="Consolas" w:eastAsia="Times New Roman" w:hAnsi="Consolas" w:cs="Times New Roman"/>
+          <w:color w:val="BAE67E"/>
+          <w:sz w:val="24"/>
+          <w:szCs w:val="24"/>
+        </w:rPr>
+        <w:t>".</w:t>
+      </w:r>
+      <w:r>
+        <w:rPr>
+          <w:rFonts w:ascii="Consolas" w:eastAsia="Times New Roman" w:hAnsi="Consolas" w:cs="Times New Roman"/>
+          <w:color w:val="BAE67E"/>
+          <w:sz w:val="24"/>
+          <w:szCs w:val="24"/>
+        </w:rPr>
+        <w:t>./</w:t>
+      </w:r>
+      <w:proofErr w:type="spellStart"/>
+      <w:r>
+        <w:rPr>
+          <w:rFonts w:ascii="Consolas" w:eastAsia="Times New Roman" w:hAnsi="Consolas" w:cs="Times New Roman"/>
+          <w:color w:val="BAE67E"/>
+          <w:sz w:val="24"/>
+          <w:szCs w:val="24"/>
+        </w:rPr>
+        <w:t>src</w:t>
+      </w:r>
+      <w:proofErr w:type="spellEnd"/>
+      <w:r>
+        <w:rPr>
+          <w:rFonts w:ascii="Consolas" w:eastAsia="Times New Roman" w:hAnsi="Consolas" w:cs="Times New Roman"/>
+          <w:color w:val="BAE67E"/>
+          <w:sz w:val="24"/>
+          <w:szCs w:val="24"/>
+        </w:rPr>
+        <w:t>/circle</w:t>
+      </w:r>
+      <w:r>
+        <w:rPr>
+          <w:rFonts w:ascii="Consolas" w:eastAsia="Times New Roman" w:hAnsi="Consolas" w:cs="Times New Roman"/>
+          <w:color w:val="BAE67E"/>
+          <w:sz w:val="24"/>
+          <w:szCs w:val="24"/>
+        </w:rPr>
+        <w:t>.js</w:t>
+      </w:r>
+      <w:r>
+        <w:rPr>
+          <w:rFonts w:ascii="Consolas" w:eastAsia="Times New Roman" w:hAnsi="Consolas" w:cs="Times New Roman"/>
+          <w:color w:val="BAE67E"/>
+          <w:sz w:val="24"/>
+          <w:szCs w:val="24"/>
+        </w:rPr>
+        <w:t>"</w:t>
+      </w:r>
+      <w:r>
+        <w:rPr>
+          <w:rFonts w:ascii="Consolas" w:eastAsia="Times New Roman" w:hAnsi="Consolas" w:cs="Times New Roman"/>
+          <w:color w:val="CBCCC6"/>
+          <w:sz w:val="24"/>
+          <w:szCs w:val="24"/>
+        </w:rPr>
+        <w:t>;</w:t>
+      </w:r>
+    </w:p>
+    <w:p>
+      <w:pPr>
+        <w:shd w:val="clear" w:color="auto" w:fill="1F2430"/>
+        <w:spacing w:after="0" w:line="330" w:lineRule="atLeast"/>
+        <w:rPr>
+          <w:rFonts w:ascii="Consolas" w:eastAsia="Times New Roman" w:hAnsi="Consolas" w:cs="Times New Roman"/>
+          <w:color w:val="CBCCC6"/>
+          <w:sz w:val="24"/>
+          <w:szCs w:val="24"/>
+        </w:rPr>
+      </w:pPr>
+    </w:p>
+    <w:p>
+      <w:pPr>
+        <w:shd w:val="clear" w:color="auto" w:fill="1F2430"/>
+        <w:spacing w:after="0" w:line="330" w:lineRule="atLeast"/>
+        <w:rPr>
+          <w:rFonts w:ascii="Consolas" w:eastAsia="Times New Roman" w:hAnsi="Consolas" w:cs="Times New Roman"/>
+          <w:color w:val="CBCCC6"/>
+          <w:sz w:val="24"/>
+          <w:szCs w:val="24"/>
+        </w:rPr>
+      </w:pPr>
+      <w:r>
+        <w:rPr>
+          <w:rFonts w:ascii="Consolas" w:eastAsia="Times New Roman" w:hAnsi="Consolas" w:cs="Times New Roman"/>
+          <w:color w:val="FFA759"/>
+          <w:sz w:val="24"/>
+          <w:szCs w:val="24"/>
+        </w:rPr>
+        <w:t>const</w:t>
+      </w:r>
+      <w:r>
+        <w:rPr>
+          <w:rFonts w:ascii="Consolas" w:eastAsia="Times New Roman" w:hAnsi="Consolas" w:cs="Times New Roman"/>
+          <w:color w:val="CBCCC6"/>
+          <w:sz w:val="24"/>
+          <w:szCs w:val="24"/>
+        </w:rPr>
+        <w:t xml:space="preserve"> c </w:t>
+      </w:r>
+      <w:r>
+        <w:rPr>
+          <w:rFonts w:ascii="Consolas" w:eastAsia="Times New Roman" w:hAnsi="Consolas" w:cs="Times New Roman"/>
+          <w:color w:val="F29E74"/>
+          <w:sz w:val="24"/>
+          <w:szCs w:val="24"/>
+        </w:rPr>
+        <w:t>=</w:t>
+      </w:r>
+      <w:r>
+        <w:rPr>
+          <w:rFonts w:ascii="Consolas" w:eastAsia="Times New Roman" w:hAnsi="Consolas" w:cs="Times New Roman"/>
+          <w:color w:val="CBCCC6"/>
+          <w:sz w:val="24"/>
+          <w:szCs w:val="24"/>
+        </w:rPr>
+        <w:t xml:space="preserve"> </w:t>
+      </w:r>
+      <w:r>
+        <w:rPr>
+          <w:rFonts w:ascii="Consolas" w:eastAsia="Times New Roman" w:hAnsi="Consolas" w:cs="Times New Roman"/>
+          <w:color w:val="F29E74"/>
+          <w:sz w:val="24"/>
+          <w:szCs w:val="24"/>
+        </w:rPr>
+        <w:t>new</w:t>
+      </w:r>
+      <w:r>
+        <w:rPr>
+          <w:rFonts w:ascii="Consolas" w:eastAsia="Times New Roman" w:hAnsi="Consolas" w:cs="Times New Roman"/>
+          <w:color w:val="CBCCC6"/>
+          <w:sz w:val="24"/>
+          <w:szCs w:val="24"/>
+        </w:rPr>
+        <w:t xml:space="preserve"> </w:t>
+      </w:r>
+      <w:proofErr w:type="gramStart"/>
+      <w:r>
+        <w:rPr>
+          <w:rFonts w:ascii="Consolas" w:eastAsia="Times New Roman" w:hAnsi="Consolas" w:cs="Times New Roman"/>
+          <w:color w:val="73D0FF"/>
+          <w:sz w:val="24"/>
+          <w:szCs w:val="24"/>
+        </w:rPr>
+        <w:t>Circle</w:t>
+      </w:r>
+      <w:r>
+        <w:rPr>
+          <w:rFonts w:ascii="Consolas" w:eastAsia="Times New Roman" w:hAnsi="Consolas" w:cs="Times New Roman"/>
+          <w:color w:val="CBCCC6"/>
+          <w:sz w:val="24"/>
+          <w:szCs w:val="24"/>
+        </w:rPr>
+        <w:t>(</w:t>
+      </w:r>
+      <w:proofErr w:type="gramEnd"/>
+      <w:r>
+        <w:rPr>
+          <w:rFonts w:ascii="Consolas" w:eastAsia="Times New Roman" w:hAnsi="Consolas" w:cs="Times New Roman"/>
+          <w:color w:val="FFCC66"/>
+          <w:sz w:val="24"/>
+          <w:szCs w:val="24"/>
+        </w:rPr>
+        <w:t>10</w:t>
+      </w:r>
+      <w:r>
+        <w:rPr>
+          <w:rFonts w:ascii="Consolas" w:eastAsia="Times New Roman" w:hAnsi="Consolas" w:cs="Times New Roman"/>
+          <w:color w:val="CBCCC6"/>
+          <w:sz w:val="24"/>
+          <w:szCs w:val="24"/>
+        </w:rPr>
+        <w:t>);</w:t>
+      </w:r>
+    </w:p>
+    <w:p>
+      <w:pPr>
+        <w:shd w:val="clear" w:color="auto" w:fill="1F2430"/>
+        <w:spacing w:after="0" w:line="330" w:lineRule="atLeast"/>
+        <w:rPr>
+          <w:rFonts w:ascii="Consolas" w:eastAsia="Times New Roman" w:hAnsi="Consolas" w:cs="Times New Roman"/>
+          <w:color w:val="CBCCC6"/>
+          <w:sz w:val="24"/>
+          <w:szCs w:val="24"/>
+        </w:rPr>
+      </w:pPr>
+      <w:proofErr w:type="spellStart"/>
+      <w:r>
+        <w:rPr>
+          <w:rFonts w:ascii="Consolas" w:eastAsia="Times New Roman" w:hAnsi="Consolas" w:cs="Times New Roman"/>
+          <w:color w:val="CBCCC6"/>
+          <w:sz w:val="24"/>
+          <w:szCs w:val="24"/>
+        </w:rPr>
+        <w:t>c</w:t>
+      </w:r>
+      <w:r>
+        <w:rPr>
+          <w:rFonts w:ascii="Consolas" w:eastAsia="Times New Roman" w:hAnsi="Consolas" w:cs="Times New Roman"/>
+          <w:color w:val="F29E74"/>
+          <w:sz w:val="24"/>
+          <w:szCs w:val="24"/>
+        </w:rPr>
+        <w:t>.</w:t>
+      </w:r>
+      <w:proofErr w:type="gramStart"/>
+      <w:r>
+        <w:rPr>
+          <w:rFonts w:ascii="Consolas" w:eastAsia="Times New Roman" w:hAnsi="Consolas" w:cs="Times New Roman"/>
+          <w:color w:val="FFD580"/>
+          <w:sz w:val="24"/>
+          <w:szCs w:val="24"/>
+        </w:rPr>
+        <w:t>draw</w:t>
+      </w:r>
+      <w:proofErr w:type="spellEnd"/>
+      <w:r>
+        <w:rPr>
+          <w:rFonts w:ascii="Consolas" w:eastAsia="Times New Roman" w:hAnsi="Consolas" w:cs="Times New Roman"/>
+          <w:color w:val="CBCCC6"/>
+          <w:sz w:val="24"/>
+          <w:szCs w:val="24"/>
+        </w:rPr>
+        <w:t>(</w:t>
+      </w:r>
+      <w:proofErr w:type="gramEnd"/>
+      <w:r>
+        <w:rPr>
+          <w:rFonts w:ascii="Consolas" w:eastAsia="Times New Roman" w:hAnsi="Consolas" w:cs="Times New Roman"/>
+          <w:color w:val="CBCCC6"/>
+          <w:sz w:val="24"/>
+          <w:szCs w:val="24"/>
+        </w:rPr>
+        <w:t>);</w:t>
+      </w:r>
+    </w:p>
+    <w:p>
+      <w:pPr>
+        <w:spacing w:after="0" w:line="0" w:lineRule="atLeast"/>
+      </w:pPr>
+    </w:p>
+    <w:p>
+      <w:pPr>
+        <w:spacing w:after="0" w:line="0" w:lineRule="atLeast"/>
+      </w:pPr>
+      <w:r>
+        <w:t xml:space="preserve">Inside webpack create a html file named </w:t>
+      </w:r>
+      <w:r>
+        <w:t>"</w:t>
+      </w:r>
+      <w:r>
+        <w:t>index.html</w:t>
+      </w:r>
+      <w:r>
+        <w:t>"</w:t>
+      </w:r>
+      <w:r>
+        <w:t xml:space="preserve"> and link the </w:t>
+      </w:r>
+      <w:r>
+        <w:t>"</w:t>
+      </w:r>
+      <w:r>
+        <w:t>index.js</w:t>
+      </w:r>
+      <w:r>
+        <w:t>"</w:t>
+      </w:r>
+      <w:r>
+        <w:t xml:space="preserve"> file. </w:t>
+      </w:r>
+    </w:p>
+    <w:p>
+      <w:pPr>
+        <w:spacing w:after="0" w:line="0" w:lineRule="atLeast"/>
+      </w:pPr>
+      <w:r>
+        <w:t>Write the following command</w:t>
+      </w:r>
+    </w:p>
+    <w:p>
+      <w:pPr>
+        <w:spacing w:after="0" w:line="0" w:lineRule="atLeast"/>
+      </w:pPr>
+    </w:p>
+    <w:p>
+      <w:pPr>
+        <w:spacing w:after="0" w:line="0" w:lineRule="atLeast"/>
+      </w:pPr>
+      <w:r>
+        <w:rPr>
+          <w:b/>
+          <w:u w:val="single"/>
+        </w:rPr>
+        <w:t>Index.html</w:t>
+      </w:r>
+      <w:r>
+        <w:t>:</w:t>
+      </w:r>
+    </w:p>
+    <w:p>
+      <w:pPr>
+        <w:shd w:val="clear" w:color="auto" w:fill="1F2430"/>
+        <w:spacing w:after="0" w:line="330" w:lineRule="atLeast"/>
+        <w:rPr>
+          <w:rFonts w:ascii="Consolas" w:eastAsia="Times New Roman" w:hAnsi="Consolas" w:cs="Times New Roman"/>
+          <w:color w:val="CBCCC6"/>
+          <w:sz w:val="24"/>
+          <w:szCs w:val="24"/>
+        </w:rPr>
+      </w:pPr>
+      <w:r>
+        <w:rPr>
+          <w:rFonts w:ascii="Consolas" w:eastAsia="Times New Roman" w:hAnsi="Consolas" w:cs="Times New Roman"/>
+          <w:color w:val="5CCFE6"/>
+          <w:sz w:val="24"/>
+          <w:szCs w:val="24"/>
+        </w:rPr>
+        <w:t>&lt;!DOCTYPE</w:t>
+      </w:r>
+      <w:r>
+        <w:rPr>
+          <w:rFonts w:ascii="Consolas" w:eastAsia="Times New Roman" w:hAnsi="Consolas" w:cs="Times New Roman"/>
+          <w:color w:val="CBCCC6"/>
+          <w:sz w:val="24"/>
+          <w:szCs w:val="24"/>
+        </w:rPr>
+        <w:t xml:space="preserve"> </w:t>
+      </w:r>
+      <w:r>
+        <w:rPr>
+          <w:rFonts w:ascii="Consolas" w:eastAsia="Times New Roman" w:hAnsi="Consolas" w:cs="Times New Roman"/>
+          <w:color w:val="FFD580"/>
+          <w:sz w:val="24"/>
+          <w:szCs w:val="24"/>
+        </w:rPr>
+        <w:t>html</w:t>
+      </w:r>
+      <w:r>
+        <w:rPr>
+          <w:rFonts w:ascii="Consolas" w:eastAsia="Times New Roman" w:hAnsi="Consolas" w:cs="Times New Roman"/>
+          <w:color w:val="5CCFE6"/>
+          <w:sz w:val="24"/>
+          <w:szCs w:val="24"/>
+        </w:rPr>
+        <w:t>&gt;</w:t>
+      </w:r>
+    </w:p>
+    <w:p>
+      <w:pPr>
+        <w:shd w:val="clear" w:color="auto" w:fill="1F2430"/>
+        <w:spacing w:after="0" w:line="330" w:lineRule="atLeast"/>
+        <w:rPr>
+          <w:rFonts w:ascii="Consolas" w:eastAsia="Times New Roman" w:hAnsi="Consolas" w:cs="Times New Roman"/>
+          <w:color w:val="CBCCC6"/>
+          <w:sz w:val="24"/>
+          <w:szCs w:val="24"/>
+        </w:rPr>
+      </w:pPr>
+      <w:r>
+        <w:rPr>
+          <w:rFonts w:ascii="Consolas" w:eastAsia="Times New Roman" w:hAnsi="Consolas" w:cs="Times New Roman"/>
+          <w:color w:val="5CCFE6"/>
+          <w:sz w:val="24"/>
+          <w:szCs w:val="24"/>
+        </w:rPr>
+        <w:t>&lt;html</w:t>
+      </w:r>
+      <w:r>
+        <w:rPr>
+          <w:rFonts w:ascii="Consolas" w:eastAsia="Times New Roman" w:hAnsi="Consolas" w:cs="Times New Roman"/>
+          <w:color w:val="CBCCC6"/>
+          <w:sz w:val="24"/>
+          <w:szCs w:val="24"/>
+        </w:rPr>
+        <w:t xml:space="preserve"> </w:t>
+      </w:r>
+      <w:proofErr w:type="spellStart"/>
+      <w:r>
+        <w:rPr>
+          <w:rFonts w:ascii="Consolas" w:eastAsia="Times New Roman" w:hAnsi="Consolas" w:cs="Times New Roman"/>
+          <w:color w:val="FFD580"/>
+          <w:sz w:val="24"/>
+          <w:szCs w:val="24"/>
+        </w:rPr>
+        <w:t>lang</w:t>
+      </w:r>
+      <w:proofErr w:type="spellEnd"/>
+      <w:r>
+        <w:rPr>
+          <w:rFonts w:ascii="Consolas" w:eastAsia="Times New Roman" w:hAnsi="Consolas" w:cs="Times New Roman"/>
+          <w:color w:val="CBCCC6"/>
+          <w:sz w:val="24"/>
+          <w:szCs w:val="24"/>
+        </w:rPr>
+        <w:t>=</w:t>
+      </w:r>
+      <w:r>
+        <w:rPr>
+          <w:rFonts w:ascii="Consolas" w:eastAsia="Times New Roman" w:hAnsi="Consolas" w:cs="Times New Roman"/>
+          <w:color w:val="BAE67E"/>
+          <w:sz w:val="24"/>
+          <w:szCs w:val="24"/>
+        </w:rPr>
+        <w:t>"</w:t>
+      </w:r>
+      <w:proofErr w:type="spellStart"/>
+      <w:r>
+        <w:rPr>
+          <w:rFonts w:ascii="Consolas" w:eastAsia="Times New Roman" w:hAnsi="Consolas" w:cs="Times New Roman"/>
+          <w:color w:val="BAE67E"/>
+          <w:sz w:val="24"/>
+          <w:szCs w:val="24"/>
+        </w:rPr>
+        <w:t>en</w:t>
+      </w:r>
+      <w:proofErr w:type="spellEnd"/>
+      <w:r>
+        <w:rPr>
+          <w:rFonts w:ascii="Consolas" w:eastAsia="Times New Roman" w:hAnsi="Consolas" w:cs="Times New Roman"/>
+          <w:color w:val="BAE67E"/>
+          <w:sz w:val="24"/>
+          <w:szCs w:val="24"/>
+        </w:rPr>
+        <w:t>"</w:t>
+      </w:r>
+      <w:r>
+        <w:rPr>
+          <w:rFonts w:ascii="Consolas" w:eastAsia="Times New Roman" w:hAnsi="Consolas" w:cs="Times New Roman"/>
+          <w:color w:val="5CCFE6"/>
+          <w:sz w:val="24"/>
+          <w:szCs w:val="24"/>
+        </w:rPr>
+        <w:t>&gt;</w:t>
+      </w:r>
+    </w:p>
+    <w:p>
+      <w:pPr>
+        <w:shd w:val="clear" w:color="auto" w:fill="1F2430"/>
+        <w:spacing w:after="0" w:line="330" w:lineRule="atLeast"/>
+        <w:rPr>
+          <w:rFonts w:ascii="Consolas" w:eastAsia="Times New Roman" w:hAnsi="Consolas" w:cs="Times New Roman"/>
+          <w:color w:val="CBCCC6"/>
+          <w:sz w:val="24"/>
+          <w:szCs w:val="24"/>
+        </w:rPr>
+      </w:pPr>
+      <w:r>
+        <w:rPr>
+          <w:rFonts w:ascii="Consolas" w:eastAsia="Times New Roman" w:hAnsi="Consolas" w:cs="Times New Roman"/>
+          <w:color w:val="5CCFE6"/>
+          <w:sz w:val="24"/>
+          <w:szCs w:val="24"/>
+        </w:rPr>
+        <w:lastRenderedPageBreak/>
+        <w:t>&lt;head&gt;</w:t>
+      </w:r>
+    </w:p>
+    <w:p>
+      <w:pPr>
+        <w:shd w:val="clear" w:color="auto" w:fill="1F2430"/>
+        <w:spacing w:after="0" w:line="330" w:lineRule="atLeast"/>
+        <w:rPr>
+          <w:rFonts w:ascii="Consolas" w:eastAsia="Times New Roman" w:hAnsi="Consolas" w:cs="Times New Roman"/>
+          <w:color w:val="CBCCC6"/>
+          <w:sz w:val="24"/>
+          <w:szCs w:val="24"/>
+        </w:rPr>
+      </w:pPr>
+      <w:r>
+        <w:rPr>
+          <w:rFonts w:ascii="Consolas" w:eastAsia="Times New Roman" w:hAnsi="Consolas" w:cs="Times New Roman"/>
+          <w:color w:val="CBCCC6"/>
+          <w:sz w:val="24"/>
+          <w:szCs w:val="24"/>
+        </w:rPr>
+        <w:t xml:space="preserve">  </w:t>
+      </w:r>
+      <w:r>
+        <w:rPr>
+          <w:rFonts w:ascii="Consolas" w:eastAsia="Times New Roman" w:hAnsi="Consolas" w:cs="Times New Roman"/>
+          <w:color w:val="5CCFE6"/>
+          <w:sz w:val="24"/>
+          <w:szCs w:val="24"/>
+        </w:rPr>
+        <w:t>&lt;meta</w:t>
+      </w:r>
+      <w:r>
+        <w:rPr>
+          <w:rFonts w:ascii="Consolas" w:eastAsia="Times New Roman" w:hAnsi="Consolas" w:cs="Times New Roman"/>
+          <w:color w:val="CBCCC6"/>
+          <w:sz w:val="24"/>
+          <w:szCs w:val="24"/>
+        </w:rPr>
+        <w:t xml:space="preserve"> </w:t>
+      </w:r>
+      <w:r>
+        <w:rPr>
+          <w:rFonts w:ascii="Consolas" w:eastAsia="Times New Roman" w:hAnsi="Consolas" w:cs="Times New Roman"/>
+          <w:color w:val="FFD580"/>
+          <w:sz w:val="24"/>
+          <w:szCs w:val="24"/>
+        </w:rPr>
+        <w:t>charset</w:t>
+      </w:r>
+      <w:r>
+        <w:rPr>
+          <w:rFonts w:ascii="Consolas" w:eastAsia="Times New Roman" w:hAnsi="Consolas" w:cs="Times New Roman"/>
+          <w:color w:val="CBCCC6"/>
+          <w:sz w:val="24"/>
+          <w:szCs w:val="24"/>
+        </w:rPr>
+        <w:t>=</w:t>
+      </w:r>
+      <w:r>
+        <w:rPr>
+          <w:rFonts w:ascii="Consolas" w:eastAsia="Times New Roman" w:hAnsi="Consolas" w:cs="Times New Roman"/>
+          <w:color w:val="BAE67E"/>
+          <w:sz w:val="24"/>
+          <w:szCs w:val="24"/>
+        </w:rPr>
+        <w:t>"UTF-8"</w:t>
+      </w:r>
+      <w:r>
+        <w:rPr>
+          <w:rFonts w:ascii="Consolas" w:eastAsia="Times New Roman" w:hAnsi="Consolas" w:cs="Times New Roman"/>
+          <w:color w:val="5CCFE6"/>
+          <w:sz w:val="24"/>
+          <w:szCs w:val="24"/>
+        </w:rPr>
+        <w:t>&gt;</w:t>
+      </w:r>
+    </w:p>
+    <w:p>
+      <w:pPr>
+        <w:shd w:val="clear" w:color="auto" w:fill="1F2430"/>
+        <w:spacing w:after="0" w:line="330" w:lineRule="atLeast"/>
+        <w:rPr>
+          <w:rFonts w:ascii="Consolas" w:eastAsia="Times New Roman" w:hAnsi="Consolas" w:cs="Times New Roman"/>
+          <w:color w:val="CBCCC6"/>
+        </w:rPr>
+      </w:pPr>
+      <w:r>
+        <w:rPr>
+          <w:rFonts w:ascii="Consolas" w:eastAsia="Times New Roman" w:hAnsi="Consolas" w:cs="Times New Roman"/>
+          <w:color w:val="CBCCC6"/>
+          <w:sz w:val="24"/>
+          <w:szCs w:val="24"/>
+        </w:rPr>
+        <w:t xml:space="preserve">  </w:t>
+      </w:r>
+      <w:r>
+        <w:rPr>
+          <w:rFonts w:ascii="Consolas" w:eastAsia="Times New Roman" w:hAnsi="Consolas" w:cs="Times New Roman"/>
+          <w:color w:val="5CCFE6"/>
+        </w:rPr>
+        <w:t>&lt;meta</w:t>
+      </w:r>
+      <w:r>
+        <w:rPr>
+          <w:rFonts w:ascii="Consolas" w:eastAsia="Times New Roman" w:hAnsi="Consolas" w:cs="Times New Roman"/>
+          <w:color w:val="CBCCC6"/>
+        </w:rPr>
+        <w:t xml:space="preserve"> </w:t>
+      </w:r>
+      <w:r>
+        <w:rPr>
+          <w:rFonts w:ascii="Consolas" w:eastAsia="Times New Roman" w:hAnsi="Consolas" w:cs="Times New Roman"/>
+          <w:color w:val="FFD580"/>
+        </w:rPr>
+        <w:t>name</w:t>
+      </w:r>
+      <w:r>
+        <w:rPr>
+          <w:rFonts w:ascii="Consolas" w:eastAsia="Times New Roman" w:hAnsi="Consolas" w:cs="Times New Roman"/>
+          <w:color w:val="CBCCC6"/>
+        </w:rPr>
+        <w:t>=</w:t>
+      </w:r>
+      <w:r>
+        <w:rPr>
+          <w:rFonts w:ascii="Consolas" w:eastAsia="Times New Roman" w:hAnsi="Consolas" w:cs="Times New Roman"/>
+          <w:color w:val="BAE67E"/>
+        </w:rPr>
+        <w:t>"viewport"</w:t>
+      </w:r>
+      <w:r>
+        <w:rPr>
+          <w:rFonts w:ascii="Consolas" w:eastAsia="Times New Roman" w:hAnsi="Consolas" w:cs="Times New Roman"/>
+          <w:color w:val="CBCCC6"/>
+        </w:rPr>
+        <w:t xml:space="preserve"> </w:t>
+      </w:r>
+      <w:r>
+        <w:rPr>
+          <w:rFonts w:ascii="Consolas" w:eastAsia="Times New Roman" w:hAnsi="Consolas" w:cs="Times New Roman"/>
+          <w:color w:val="FFD580"/>
+        </w:rPr>
+        <w:t>content</w:t>
+      </w:r>
+      <w:r>
+        <w:rPr>
+          <w:rFonts w:ascii="Consolas" w:eastAsia="Times New Roman" w:hAnsi="Consolas" w:cs="Times New Roman"/>
+          <w:color w:val="CBCCC6"/>
+        </w:rPr>
+        <w:t>=</w:t>
+      </w:r>
+      <w:r>
+        <w:rPr>
+          <w:rFonts w:ascii="Consolas" w:eastAsia="Times New Roman" w:hAnsi="Consolas" w:cs="Times New Roman"/>
+          <w:color w:val="BAE67E"/>
+        </w:rPr>
+        <w:t>"width=device-width, initial-scale=1.0"</w:t>
+      </w:r>
+      <w:r>
+        <w:rPr>
+          <w:rFonts w:ascii="Consolas" w:eastAsia="Times New Roman" w:hAnsi="Consolas" w:cs="Times New Roman"/>
+          <w:color w:val="5CCFE6"/>
+        </w:rPr>
+        <w:t>&gt;</w:t>
+      </w:r>
+    </w:p>
+    <w:p>
+      <w:pPr>
+        <w:shd w:val="clear" w:color="auto" w:fill="1F2430"/>
+        <w:spacing w:after="0" w:line="330" w:lineRule="atLeast"/>
+        <w:rPr>
+          <w:rFonts w:ascii="Consolas" w:eastAsia="Times New Roman" w:hAnsi="Consolas" w:cs="Times New Roman"/>
+          <w:color w:val="CBCCC6"/>
+          <w:sz w:val="24"/>
+          <w:szCs w:val="24"/>
+        </w:rPr>
+      </w:pPr>
+      <w:r>
+        <w:rPr>
+          <w:rFonts w:ascii="Consolas" w:eastAsia="Times New Roman" w:hAnsi="Consolas" w:cs="Times New Roman"/>
+          <w:color w:val="CBCCC6"/>
+          <w:sz w:val="24"/>
+          <w:szCs w:val="24"/>
+        </w:rPr>
+        <w:t xml:space="preserve">  </w:t>
+      </w:r>
+      <w:r>
+        <w:rPr>
+          <w:rFonts w:ascii="Consolas" w:eastAsia="Times New Roman" w:hAnsi="Consolas" w:cs="Times New Roman"/>
+          <w:color w:val="5CCFE6"/>
+          <w:sz w:val="24"/>
+          <w:szCs w:val="24"/>
+        </w:rPr>
+        <w:t>&lt;meta</w:t>
+      </w:r>
+      <w:r>
+        <w:rPr>
+          <w:rFonts w:ascii="Consolas" w:eastAsia="Times New Roman" w:hAnsi="Consolas" w:cs="Times New Roman"/>
+          <w:color w:val="CBCCC6"/>
+          <w:sz w:val="24"/>
+          <w:szCs w:val="24"/>
+        </w:rPr>
+        <w:t xml:space="preserve"> </w:t>
+      </w:r>
+      <w:r>
+        <w:rPr>
+          <w:rFonts w:ascii="Consolas" w:eastAsia="Times New Roman" w:hAnsi="Consolas" w:cs="Times New Roman"/>
+          <w:color w:val="FFD580"/>
+          <w:sz w:val="24"/>
+          <w:szCs w:val="24"/>
+        </w:rPr>
+        <w:t>http-</w:t>
+      </w:r>
+      <w:proofErr w:type="spellStart"/>
+      <w:r>
+        <w:rPr>
+          <w:rFonts w:ascii="Consolas" w:eastAsia="Times New Roman" w:hAnsi="Consolas" w:cs="Times New Roman"/>
+          <w:color w:val="FFD580"/>
+          <w:sz w:val="24"/>
+          <w:szCs w:val="24"/>
+        </w:rPr>
+        <w:t>equiv</w:t>
+      </w:r>
+      <w:proofErr w:type="spellEnd"/>
+      <w:r>
+        <w:rPr>
+          <w:rFonts w:ascii="Consolas" w:eastAsia="Times New Roman" w:hAnsi="Consolas" w:cs="Times New Roman"/>
+          <w:color w:val="CBCCC6"/>
+          <w:sz w:val="24"/>
+          <w:szCs w:val="24"/>
+        </w:rPr>
+        <w:t>=</w:t>
+      </w:r>
+      <w:r>
+        <w:rPr>
+          <w:rFonts w:ascii="Consolas" w:eastAsia="Times New Roman" w:hAnsi="Consolas" w:cs="Times New Roman"/>
+          <w:color w:val="BAE67E"/>
+          <w:sz w:val="24"/>
+          <w:szCs w:val="24"/>
+        </w:rPr>
+        <w:t>"X-UA-Compatible"</w:t>
+      </w:r>
+      <w:r>
+        <w:rPr>
+          <w:rFonts w:ascii="Consolas" w:eastAsia="Times New Roman" w:hAnsi="Consolas" w:cs="Times New Roman"/>
+          <w:color w:val="CBCCC6"/>
+          <w:sz w:val="24"/>
+          <w:szCs w:val="24"/>
+        </w:rPr>
+        <w:t xml:space="preserve"> </w:t>
+      </w:r>
+      <w:r>
+        <w:rPr>
+          <w:rFonts w:ascii="Consolas" w:eastAsia="Times New Roman" w:hAnsi="Consolas" w:cs="Times New Roman"/>
+          <w:color w:val="FFD580"/>
+          <w:sz w:val="24"/>
+          <w:szCs w:val="24"/>
+        </w:rPr>
+        <w:t>content</w:t>
+      </w:r>
+      <w:r>
+        <w:rPr>
+          <w:rFonts w:ascii="Consolas" w:eastAsia="Times New Roman" w:hAnsi="Consolas" w:cs="Times New Roman"/>
+          <w:color w:val="CBCCC6"/>
+          <w:sz w:val="24"/>
+          <w:szCs w:val="24"/>
+        </w:rPr>
+        <w:t>=</w:t>
+      </w:r>
+      <w:r>
+        <w:rPr>
+          <w:rFonts w:ascii="Consolas" w:eastAsia="Times New Roman" w:hAnsi="Consolas" w:cs="Times New Roman"/>
+          <w:color w:val="BAE67E"/>
+          <w:sz w:val="24"/>
+          <w:szCs w:val="24"/>
+        </w:rPr>
+        <w:t>"</w:t>
+      </w:r>
+      <w:proofErr w:type="spellStart"/>
+      <w:r>
+        <w:rPr>
+          <w:rFonts w:ascii="Consolas" w:eastAsia="Times New Roman" w:hAnsi="Consolas" w:cs="Times New Roman"/>
+          <w:color w:val="BAE67E"/>
+          <w:sz w:val="24"/>
+          <w:szCs w:val="24"/>
+        </w:rPr>
+        <w:t>ie</w:t>
+      </w:r>
+      <w:proofErr w:type="spellEnd"/>
+      <w:r>
+        <w:rPr>
+          <w:rFonts w:ascii="Consolas" w:eastAsia="Times New Roman" w:hAnsi="Consolas" w:cs="Times New Roman"/>
+          <w:color w:val="BAE67E"/>
+          <w:sz w:val="24"/>
+          <w:szCs w:val="24"/>
+        </w:rPr>
+        <w:t>=edge"</w:t>
+      </w:r>
+      <w:r>
+        <w:rPr>
+          <w:rFonts w:ascii="Consolas" w:eastAsia="Times New Roman" w:hAnsi="Consolas" w:cs="Times New Roman"/>
+          <w:color w:val="5CCFE6"/>
+          <w:sz w:val="24"/>
+          <w:szCs w:val="24"/>
+        </w:rPr>
+        <w:t>&gt;</w:t>
+      </w:r>
+    </w:p>
+    <w:p>
+      <w:pPr>
+        <w:shd w:val="clear" w:color="auto" w:fill="1F2430"/>
+        <w:spacing w:after="0" w:line="330" w:lineRule="atLeast"/>
+        <w:rPr>
+          <w:rFonts w:ascii="Consolas" w:eastAsia="Times New Roman" w:hAnsi="Consolas" w:cs="Times New Roman"/>
+          <w:color w:val="CBCCC6"/>
+          <w:sz w:val="24"/>
+          <w:szCs w:val="24"/>
+        </w:rPr>
+      </w:pPr>
+      <w:r>
+        <w:rPr>
+          <w:rFonts w:ascii="Consolas" w:eastAsia="Times New Roman" w:hAnsi="Consolas" w:cs="Times New Roman"/>
+          <w:color w:val="CBCCC6"/>
+          <w:sz w:val="24"/>
+          <w:szCs w:val="24"/>
+        </w:rPr>
+        <w:t xml:space="preserve">  </w:t>
+      </w:r>
+      <w:r>
+        <w:rPr>
+          <w:rFonts w:ascii="Consolas" w:eastAsia="Times New Roman" w:hAnsi="Consolas" w:cs="Times New Roman"/>
+          <w:color w:val="5CCFE6"/>
+          <w:sz w:val="24"/>
+          <w:szCs w:val="24"/>
+        </w:rPr>
+        <w:t>&lt;title&gt;</w:t>
+      </w:r>
+      <w:r>
+        <w:rPr>
+          <w:rFonts w:ascii="Consolas" w:eastAsia="Times New Roman" w:hAnsi="Consolas" w:cs="Times New Roman"/>
+          <w:color w:val="CBCCC6"/>
+          <w:sz w:val="24"/>
+          <w:szCs w:val="24"/>
+        </w:rPr>
+        <w:t>Document</w:t>
+      </w:r>
+      <w:r>
+        <w:rPr>
+          <w:rFonts w:ascii="Consolas" w:eastAsia="Times New Roman" w:hAnsi="Consolas" w:cs="Times New Roman"/>
+          <w:color w:val="5CCFE6"/>
+          <w:sz w:val="24"/>
+          <w:szCs w:val="24"/>
+        </w:rPr>
+        <w:t>&lt;/title&gt;</w:t>
+      </w:r>
+    </w:p>
+    <w:p>
+      <w:pPr>
+        <w:shd w:val="clear" w:color="auto" w:fill="1F2430"/>
+        <w:spacing w:after="0" w:line="330" w:lineRule="atLeast"/>
+        <w:rPr>
+          <w:rFonts w:ascii="Consolas" w:eastAsia="Times New Roman" w:hAnsi="Consolas" w:cs="Times New Roman"/>
+          <w:color w:val="CBCCC6"/>
+          <w:sz w:val="24"/>
+          <w:szCs w:val="24"/>
+        </w:rPr>
+      </w:pPr>
+      <w:r>
+        <w:rPr>
+          <w:rFonts w:ascii="Consolas" w:eastAsia="Times New Roman" w:hAnsi="Consolas" w:cs="Times New Roman"/>
+          <w:color w:val="CBCCC6"/>
+          <w:sz w:val="24"/>
+          <w:szCs w:val="24"/>
+        </w:rPr>
+        <w:t xml:space="preserve">  </w:t>
+      </w:r>
+      <w:r>
+        <w:rPr>
+          <w:rFonts w:ascii="Consolas" w:eastAsia="Times New Roman" w:hAnsi="Consolas" w:cs="Times New Roman"/>
+          <w:color w:val="5CCFE6"/>
+          <w:sz w:val="24"/>
+          <w:szCs w:val="24"/>
+        </w:rPr>
+        <w:t>&lt;script</w:t>
+      </w:r>
+      <w:r>
+        <w:rPr>
+          <w:rFonts w:ascii="Consolas" w:eastAsia="Times New Roman" w:hAnsi="Consolas" w:cs="Times New Roman"/>
+          <w:color w:val="CBCCC6"/>
+          <w:sz w:val="24"/>
+          <w:szCs w:val="24"/>
+        </w:rPr>
+        <w:t xml:space="preserve"> </w:t>
+      </w:r>
+      <w:r>
+        <w:rPr>
+          <w:rFonts w:ascii="Consolas" w:eastAsia="Times New Roman" w:hAnsi="Consolas" w:cs="Times New Roman"/>
+          <w:color w:val="FFD580"/>
+          <w:sz w:val="24"/>
+          <w:szCs w:val="24"/>
+        </w:rPr>
+        <w:t>type</w:t>
+      </w:r>
+      <w:r>
+        <w:rPr>
+          <w:rFonts w:ascii="Consolas" w:eastAsia="Times New Roman" w:hAnsi="Consolas" w:cs="Times New Roman"/>
+          <w:color w:val="CBCCC6"/>
+          <w:sz w:val="24"/>
+          <w:szCs w:val="24"/>
+        </w:rPr>
+        <w:t>=</w:t>
+      </w:r>
+      <w:r>
+        <w:rPr>
+          <w:rFonts w:ascii="Consolas" w:eastAsia="Times New Roman" w:hAnsi="Consolas" w:cs="Times New Roman"/>
+          <w:color w:val="BAE67E"/>
+          <w:sz w:val="24"/>
+          <w:szCs w:val="24"/>
+        </w:rPr>
+        <w:t>"module"</w:t>
+      </w:r>
+      <w:r>
+        <w:rPr>
+          <w:rFonts w:ascii="Consolas" w:eastAsia="Times New Roman" w:hAnsi="Consolas" w:cs="Times New Roman"/>
+          <w:color w:val="CBCCC6"/>
+          <w:sz w:val="24"/>
+          <w:szCs w:val="24"/>
+        </w:rPr>
+        <w:t xml:space="preserve"> </w:t>
+      </w:r>
+      <w:proofErr w:type="spellStart"/>
+      <w:r>
+        <w:rPr>
+          <w:rFonts w:ascii="Consolas" w:eastAsia="Times New Roman" w:hAnsi="Consolas" w:cs="Times New Roman"/>
+          <w:color w:val="FFD580"/>
+          <w:sz w:val="24"/>
+          <w:szCs w:val="24"/>
+        </w:rPr>
+        <w:t>src</w:t>
+      </w:r>
+      <w:proofErr w:type="spellEnd"/>
+      <w:r>
+        <w:rPr>
+          <w:rFonts w:ascii="Consolas" w:eastAsia="Times New Roman" w:hAnsi="Consolas" w:cs="Times New Roman"/>
+          <w:color w:val="CBCCC6"/>
+          <w:sz w:val="24"/>
+          <w:szCs w:val="24"/>
+        </w:rPr>
+        <w:t>=</w:t>
+      </w:r>
+      <w:r>
+        <w:rPr>
+          <w:rFonts w:ascii="Consolas" w:eastAsia="Times New Roman" w:hAnsi="Consolas" w:cs="Times New Roman"/>
+          <w:color w:val="BAE67E"/>
+          <w:sz w:val="24"/>
+          <w:szCs w:val="24"/>
+        </w:rPr>
+        <w:t>"</w:t>
+      </w:r>
+      <w:proofErr w:type="spellStart"/>
+      <w:r>
+        <w:rPr>
+          <w:rFonts w:ascii="Consolas" w:eastAsia="Times New Roman" w:hAnsi="Consolas" w:cs="Times New Roman"/>
+          <w:color w:val="BAE67E"/>
+          <w:sz w:val="24"/>
+          <w:szCs w:val="24"/>
+        </w:rPr>
+        <w:t>src</w:t>
+      </w:r>
+      <w:proofErr w:type="spellEnd"/>
+      <w:r>
+        <w:rPr>
+          <w:rFonts w:ascii="Consolas" w:eastAsia="Times New Roman" w:hAnsi="Consolas" w:cs="Times New Roman"/>
+          <w:color w:val="BAE67E"/>
+          <w:sz w:val="24"/>
+          <w:szCs w:val="24"/>
+        </w:rPr>
+        <w:t>/</w:t>
+      </w:r>
+      <w:r>
+        <w:rPr>
+          <w:rFonts w:ascii="Consolas" w:eastAsia="Times New Roman" w:hAnsi="Consolas" w:cs="Times New Roman"/>
+          <w:color w:val="BAE67E"/>
+          <w:sz w:val="24"/>
+          <w:szCs w:val="24"/>
+        </w:rPr>
+        <w:t>index.js"</w:t>
+      </w:r>
+      <w:r>
+        <w:rPr>
+          <w:rFonts w:ascii="Consolas" w:eastAsia="Times New Roman" w:hAnsi="Consolas" w:cs="Times New Roman"/>
+          <w:color w:val="5CCFE6"/>
+          <w:sz w:val="24"/>
+          <w:szCs w:val="24"/>
+        </w:rPr>
+        <w:t>&gt;&lt;/script&gt;</w:t>
+      </w:r>
+    </w:p>
+    <w:p>
+      <w:pPr>
+        <w:shd w:val="clear" w:color="auto" w:fill="1F2430"/>
+        <w:spacing w:after="0" w:line="330" w:lineRule="atLeast"/>
+        <w:rPr>
+          <w:rFonts w:ascii="Consolas" w:eastAsia="Times New Roman" w:hAnsi="Consolas" w:cs="Times New Roman"/>
+          <w:color w:val="CBCCC6"/>
+          <w:sz w:val="24"/>
+          <w:szCs w:val="24"/>
+        </w:rPr>
+      </w:pPr>
+      <w:r>
+        <w:rPr>
+          <w:rFonts w:ascii="Consolas" w:eastAsia="Times New Roman" w:hAnsi="Consolas" w:cs="Times New Roman"/>
+          <w:color w:val="5CCFE6"/>
+          <w:sz w:val="24"/>
+          <w:szCs w:val="24"/>
+        </w:rPr>
+        <w:t>&lt;/head&gt;</w:t>
+      </w:r>
+    </w:p>
+    <w:p>
+      <w:pPr>
+        <w:shd w:val="clear" w:color="auto" w:fill="1F2430"/>
+        <w:spacing w:after="0" w:line="330" w:lineRule="atLeast"/>
+        <w:rPr>
+          <w:rFonts w:ascii="Consolas" w:eastAsia="Times New Roman" w:hAnsi="Consolas" w:cs="Times New Roman"/>
+          <w:color w:val="CBCCC6"/>
+          <w:sz w:val="24"/>
+          <w:szCs w:val="24"/>
+        </w:rPr>
+      </w:pPr>
+      <w:r>
+        <w:rPr>
+          <w:rFonts w:ascii="Consolas" w:eastAsia="Times New Roman" w:hAnsi="Consolas" w:cs="Times New Roman"/>
+          <w:color w:val="5CCFE6"/>
+          <w:sz w:val="24"/>
+          <w:szCs w:val="24"/>
+        </w:rPr>
+        <w:t>&lt;body&gt;</w:t>
+      </w:r>
+    </w:p>
+    <w:p>
+      <w:pPr>
+        <w:shd w:val="clear" w:color="auto" w:fill="1F2430"/>
+        <w:spacing w:after="0" w:line="330" w:lineRule="atLeast"/>
+        <w:rPr>
+          <w:rFonts w:ascii="Consolas" w:eastAsia="Times New Roman" w:hAnsi="Consolas" w:cs="Times New Roman"/>
+          <w:color w:val="CBCCC6"/>
+          <w:sz w:val="24"/>
+          <w:szCs w:val="24"/>
+        </w:rPr>
+      </w:pPr>
+      <w:r>
+        <w:rPr>
+          <w:rFonts w:ascii="Consolas" w:eastAsia="Times New Roman" w:hAnsi="Consolas" w:cs="Times New Roman"/>
+          <w:color w:val="CBCCC6"/>
+          <w:sz w:val="24"/>
+          <w:szCs w:val="24"/>
+        </w:rPr>
+        <w:t xml:space="preserve">  </w:t>
+      </w:r>
+    </w:p>
+    <w:p>
+      <w:pPr>
+        <w:shd w:val="clear" w:color="auto" w:fill="1F2430"/>
+        <w:spacing w:after="0" w:line="330" w:lineRule="atLeast"/>
+        <w:rPr>
+          <w:rFonts w:ascii="Consolas" w:eastAsia="Times New Roman" w:hAnsi="Consolas" w:cs="Times New Roman"/>
+          <w:color w:val="CBCCC6"/>
+          <w:sz w:val="24"/>
+          <w:szCs w:val="24"/>
+        </w:rPr>
+      </w:pPr>
+      <w:r>
+        <w:rPr>
+          <w:rFonts w:ascii="Consolas" w:eastAsia="Times New Roman" w:hAnsi="Consolas" w:cs="Times New Roman"/>
+          <w:color w:val="5CCFE6"/>
+          <w:sz w:val="24"/>
+          <w:szCs w:val="24"/>
+        </w:rPr>
+        <w:t>&lt;/body&gt;</w:t>
+      </w:r>
+    </w:p>
+    <w:p>
+      <w:pPr>
+        <w:shd w:val="clear" w:color="auto" w:fill="1F2430"/>
+        <w:spacing w:after="0" w:line="330" w:lineRule="atLeast"/>
+        <w:rPr>
+          <w:rFonts w:ascii="Consolas" w:eastAsia="Times New Roman" w:hAnsi="Consolas" w:cs="Times New Roman"/>
+          <w:color w:val="CBCCC6"/>
+          <w:sz w:val="24"/>
+          <w:szCs w:val="24"/>
+        </w:rPr>
+      </w:pPr>
+      <w:r>
+        <w:rPr>
+          <w:rFonts w:ascii="Consolas" w:eastAsia="Times New Roman" w:hAnsi="Consolas" w:cs="Times New Roman"/>
+          <w:color w:val="5CCFE6"/>
+          <w:sz w:val="24"/>
+          <w:szCs w:val="24"/>
+        </w:rPr>
+        <w:t>&lt;/html&gt;</w:t>
+      </w:r>
+    </w:p>
+    <w:p>
+      <w:pPr>
+        <w:spacing w:after="0" w:line="0" w:lineRule="atLeast"/>
+      </w:pPr>
+    </w:p>
+    <w:p>
+      <w:pPr>
+        <w:spacing w:after="0" w:line="0" w:lineRule="atLeast"/>
+      </w:pPr>
+      <w:r>
+        <w:t xml:space="preserve">Now go to our project folder </w:t>
+      </w:r>
+      <w:bookmarkStart w:id="0" w:name="_Hlk696829"/>
+      <w:r>
+        <w:t>"</w:t>
+      </w:r>
+      <w:r>
+        <w:t>webpack</w:t>
+      </w:r>
+      <w:r>
+        <w:t>"</w:t>
+      </w:r>
+      <w:r>
+        <w:t xml:space="preserve"> </w:t>
+      </w:r>
+      <w:bookmarkEnd w:id="0"/>
+      <w:r>
+        <w:t>and write the following command</w:t>
+      </w:r>
+    </w:p>
+    <w:p>
+      <w:pPr>
+        <w:spacing w:after="0" w:line="0" w:lineRule="atLeast"/>
+      </w:pPr>
+    </w:p>
+    <w:p>
+      <w:pPr>
+        <w:spacing w:after="0" w:line="0" w:lineRule="atLeast"/>
+        <w:rPr>
+          <w:rFonts w:ascii="Courier New" w:hAnsi="Courier New" w:cs="Courier New"/>
+        </w:rPr>
+      </w:pPr>
+      <w:r>
+        <w:tab/>
+      </w:r>
+      <w:proofErr w:type="spellStart"/>
+      <w:r>
+        <w:rPr>
+          <w:rFonts w:ascii="Courier New" w:hAnsi="Courier New" w:cs="Courier New"/>
+          <w:color w:val="00B0F0"/>
+        </w:rPr>
+        <w:t>npm</w:t>
+      </w:r>
+      <w:proofErr w:type="spellEnd"/>
+      <w:r>
+        <w:rPr>
+          <w:rFonts w:ascii="Courier New" w:hAnsi="Courier New" w:cs="Courier New"/>
+          <w:color w:val="00B0F0"/>
+        </w:rPr>
+        <w:t xml:space="preserve"> </w:t>
+      </w:r>
+      <w:proofErr w:type="spellStart"/>
+      <w:r>
+        <w:rPr>
+          <w:rFonts w:ascii="Courier New" w:hAnsi="Courier New" w:cs="Courier New"/>
+          <w:color w:val="00B0F0"/>
+        </w:rPr>
+        <w:t>i</w:t>
+      </w:r>
+      <w:proofErr w:type="spellEnd"/>
+      <w:r>
+        <w:rPr>
+          <w:rFonts w:ascii="Courier New" w:hAnsi="Courier New" w:cs="Courier New"/>
+          <w:color w:val="00B0F0"/>
+        </w:rPr>
+        <w:t xml:space="preserve"> webpack-cli@2.0.14</w:t>
+      </w:r>
+    </w:p>
+    <w:p>
+      <w:pPr>
+        <w:spacing w:after="0" w:line="0" w:lineRule="atLeast"/>
+      </w:pPr>
+    </w:p>
+    <w:p>
+      <w:pPr>
+        <w:spacing w:after="0" w:line="0" w:lineRule="atLeast"/>
+      </w:pPr>
+      <w:r>
+        <w:t>After the installation run the following command</w:t>
+      </w:r>
+    </w:p>
+    <w:p>
+      <w:pPr>
+        <w:spacing w:after="0" w:line="0" w:lineRule="atLeast"/>
+      </w:pPr>
+    </w:p>
+    <w:p>
+      <w:pPr>
+        <w:spacing w:after="0" w:line="0" w:lineRule="atLeast"/>
+        <w:rPr>
+          <w:rFonts w:ascii="Courier New" w:hAnsi="Courier New" w:cs="Courier New"/>
+          <w:color w:val="00B0F0"/>
+        </w:rPr>
+      </w:pPr>
+      <w:r>
+        <w:tab/>
+      </w:r>
+      <w:r>
+        <w:rPr>
+          <w:rFonts w:ascii="Courier New" w:hAnsi="Courier New" w:cs="Courier New"/>
+          <w:color w:val="00B0F0"/>
+        </w:rPr>
+        <w:t xml:space="preserve">webpack-cli </w:t>
+      </w:r>
+      <w:proofErr w:type="spellStart"/>
+      <w:r>
+        <w:rPr>
+          <w:rFonts w:ascii="Courier New" w:hAnsi="Courier New" w:cs="Courier New"/>
+          <w:color w:val="00B0F0"/>
+        </w:rPr>
+        <w:t>init</w:t>
+      </w:r>
+      <w:proofErr w:type="spellEnd"/>
+    </w:p>
+    <w:p>
+      <w:pPr>
+        <w:spacing w:after="0" w:line="0" w:lineRule="atLeast"/>
+        <w:rPr>
+          <w:rFonts w:ascii="Courier New" w:hAnsi="Courier New" w:cs="Courier New"/>
+        </w:rPr>
+      </w:pPr>
+    </w:p>
+    <w:p>
+      <w:pPr>
+        <w:spacing w:after="0" w:line="0" w:lineRule="atLeast"/>
+      </w:pPr>
+      <w:r>
+        <w:rPr>
+          <w:noProof/>
+        </w:rPr>
+        <w:drawing>
+          <wp:inline distT="0" distB="0" distL="0" distR="0" wp14:anchorId="6E707739" wp14:editId="19155A09">
+            <wp:extent cx="5943600" cy="3514725"/>
+            <wp:effectExtent l="0" t="0" r="0" b="9525"/>
+            <wp:docPr id="4" name="Picture 4"/>
+            <wp:cNvGraphicFramePr>
+              <a:graphicFrameLocks xmlns:a="http://schemas.openxmlformats.org/drawingml/2006/main" noChangeAspect="1"/>
+            </wp:cNvGraphicFramePr>
+            <a:graphic xmlns:a="http://schemas.openxmlformats.org/drawingml/2006/main">
+              <a:graphicData uri="http://schemas.openxmlformats.org/drawingml/2006/picture">
+                <pic:pic xmlns:pic="http://schemas.openxmlformats.org/drawingml/2006/picture">
+                  <pic:nvPicPr>
+                    <pic:cNvPr id="0" name="Picture 2"/>
+                    <pic:cNvPicPr>
+                      <a:picLocks noChangeAspect="1" noChangeArrowheads="1"/>
+                    </pic:cNvPicPr>
+                  </pic:nvPicPr>
+                  <pic:blipFill>
+                    <a:blip r:embed="rId11">
+                      <a:extLst>
+                        <a:ext uri="{28A0092B-C50C-407E-A947-70E740481C1C}">
+                          <a14:useLocalDpi xmlns:a14="http://schemas.microsoft.com/office/drawing/2010/main" val="0"/>
+                        </a:ext>
+                      </a:extLst>
+                    </a:blip>
+                    <a:srcRect/>
+                    <a:stretch>
+                      <a:fillRect/>
+                    </a:stretch>
+                  </pic:blipFill>
+                  <pic:spPr bwMode="auto">
+                    <a:xfrm>
+                      <a:off x="0" y="0"/>
+                      <a:ext cx="5943600" cy="3514725"/>
+                    </a:xfrm>
+                    <a:prstGeom prst="rect">
+                      <a:avLst/>
+                    </a:prstGeom>
+                    <a:noFill/>
+                    <a:ln>
+                      <a:noFill/>
+                    </a:ln>
+                  </pic:spPr>
+                </pic:pic>
+              </a:graphicData>
+            </a:graphic>
+          </wp:inline>
+        </w:drawing>
+      </w:r>
+    </w:p>
+    <w:p>
+      <w:pPr>
+        <w:spacing w:after="0" w:line="0" w:lineRule="atLeast"/>
+      </w:pPr>
+    </w:p>
+    <w:p>
+      <w:pPr>
+        <w:spacing w:after="0" w:line="0" w:lineRule="atLeast"/>
+      </w:pPr>
+      <w:r>
+        <w:t xml:space="preserve">Now we have to create </w:t>
+      </w:r>
+      <w:r>
+        <w:tab/>
+      </w:r>
+      <w:r>
+        <w:t>"</w:t>
+      </w:r>
+      <w:proofErr w:type="spellStart"/>
+      <w:proofErr w:type="gramStart"/>
+      <w:r>
+        <w:t>package.json</w:t>
+      </w:r>
+      <w:proofErr w:type="spellEnd"/>
+      <w:proofErr w:type="gramEnd"/>
+      <w:r>
+        <w:t>"</w:t>
+      </w:r>
+      <w:r>
+        <w:t xml:space="preserve"> file. For this run the following command</w:t>
+      </w:r>
+    </w:p>
+    <w:p>
+      <w:pPr>
+        <w:spacing w:after="0" w:line="0" w:lineRule="atLeast"/>
+      </w:pPr>
+    </w:p>
+    <w:p>
+      <w:pPr>
+        <w:spacing w:after="0" w:line="0" w:lineRule="atLeast"/>
+        <w:rPr>
+          <w:rFonts w:ascii="Courier New" w:hAnsi="Courier New" w:cs="Courier New"/>
+        </w:rPr>
+      </w:pPr>
+      <w:r>
+        <w:tab/>
+      </w:r>
+      <w:proofErr w:type="spellStart"/>
+      <w:r>
+        <w:rPr>
+          <w:rFonts w:ascii="Courier New" w:hAnsi="Courier New" w:cs="Courier New"/>
+          <w:color w:val="00B0F0"/>
+        </w:rPr>
+        <w:t>npm</w:t>
+      </w:r>
+      <w:proofErr w:type="spellEnd"/>
+      <w:r>
+        <w:rPr>
+          <w:rFonts w:ascii="Courier New" w:hAnsi="Courier New" w:cs="Courier New"/>
+          <w:color w:val="00B0F0"/>
+        </w:rPr>
+        <w:t xml:space="preserve"> </w:t>
+      </w:r>
+      <w:proofErr w:type="spellStart"/>
+      <w:r>
+        <w:rPr>
+          <w:rFonts w:ascii="Courier New" w:hAnsi="Courier New" w:cs="Courier New"/>
+          <w:color w:val="00B0F0"/>
+        </w:rPr>
+        <w:t>init</w:t>
+      </w:r>
+      <w:proofErr w:type="spellEnd"/>
+      <w:r>
+        <w:rPr>
+          <w:rFonts w:ascii="Courier New" w:hAnsi="Courier New" w:cs="Courier New"/>
+          <w:color w:val="00B0F0"/>
+        </w:rPr>
+        <w:t xml:space="preserve"> --yes</w:t>
+      </w:r>
+    </w:p>
+    <w:p>
+      <w:pPr>
+        <w:spacing w:after="0" w:line="0" w:lineRule="atLeast"/>
+      </w:pPr>
+    </w:p>
+    <w:p>
+      <w:pPr>
+        <w:spacing w:after="0" w:line="0" w:lineRule="atLeast"/>
+      </w:pPr>
+    </w:p>
+    <w:p>
+      <w:pPr>
+        <w:spacing w:after="0" w:line="0" w:lineRule="atLeast"/>
+      </w:pPr>
+      <w:r>
+        <w:t xml:space="preserve">Now </w:t>
+      </w:r>
+      <w:r>
+        <w:t>"</w:t>
+      </w:r>
+      <w:proofErr w:type="spellStart"/>
+      <w:proofErr w:type="gramStart"/>
+      <w:r>
+        <w:t>package.json</w:t>
+      </w:r>
+      <w:proofErr w:type="spellEnd"/>
+      <w:proofErr w:type="gramEnd"/>
+      <w:r>
+        <w:t>"</w:t>
+      </w:r>
+      <w:r>
+        <w:t xml:space="preserve"> is create in our directory. Now we have to add </w:t>
+      </w:r>
+      <w:r>
+        <w:t>"build": "webpack",</w:t>
+      </w:r>
+      <w:r>
+        <w:t xml:space="preserve"> in this file.</w:t>
+      </w:r>
+    </w:p>
+    <w:p>
+      <w:pPr>
+        <w:spacing w:after="0" w:line="0" w:lineRule="atLeast"/>
+      </w:pPr>
+    </w:p>
+    <w:p>
+      <w:pPr>
+        <w:spacing w:after="0" w:line="0" w:lineRule="atLeast"/>
+      </w:pPr>
+      <w:r>
+        <w:rPr>
+          <w:noProof/>
+        </w:rPr>
+        <w:drawing>
+          <wp:inline distT="0" distB="0" distL="0" distR="0" wp14:anchorId="4211B895" wp14:editId="6E391A32">
+            <wp:extent cx="4981575" cy="4667250"/>
+            <wp:effectExtent l="0" t="0" r="9525" b="0"/>
+            <wp:docPr id="5" name="Picture 5"/>
+            <wp:cNvGraphicFramePr>
+              <a:graphicFrameLocks xmlns:a="http://schemas.openxmlformats.org/drawingml/2006/main" noChangeAspect="1"/>
+            </wp:cNvGraphicFramePr>
+            <a:graphic xmlns:a="http://schemas.openxmlformats.org/drawingml/2006/main">
+              <a:graphicData uri="http://schemas.openxmlformats.org/drawingml/2006/picture">
+                <pic:pic xmlns:pic="http://schemas.openxmlformats.org/drawingml/2006/picture">
+                  <pic:nvPicPr>
+                    <pic:cNvPr id="0" name="Picture 3"/>
+                    <pic:cNvPicPr>
+                      <a:picLocks noChangeAspect="1" noChangeArrowheads="1"/>
+                    </pic:cNvPicPr>
+                  </pic:nvPicPr>
+                  <pic:blipFill>
+                    <a:blip r:embed="rId12">
+                      <a:extLst>
+                        <a:ext uri="{28A0092B-C50C-407E-A947-70E740481C1C}">
+                          <a14:useLocalDpi xmlns:a14="http://schemas.microsoft.com/office/drawing/2010/main" val="0"/>
+                        </a:ext>
+                      </a:extLst>
+                    </a:blip>
+                    <a:srcRect/>
+                    <a:stretch>
+                      <a:fillRect/>
+                    </a:stretch>
+                  </pic:blipFill>
+                  <pic:spPr bwMode="auto">
+                    <a:xfrm>
+                      <a:off x="0" y="0"/>
+                      <a:ext cx="4981575" cy="4667250"/>
+                    </a:xfrm>
+                    <a:prstGeom prst="rect">
+                      <a:avLst/>
+                    </a:prstGeom>
+                    <a:noFill/>
+                    <a:ln>
+                      <a:noFill/>
+                    </a:ln>
+                  </pic:spPr>
+                </pic:pic>
+              </a:graphicData>
+            </a:graphic>
+          </wp:inline>
+        </w:drawing>
+      </w:r>
+    </w:p>
+    <w:p>
+      <w:pPr>
+        <w:spacing w:after="0" w:line="0" w:lineRule="atLeast"/>
+      </w:pPr>
+    </w:p>
+    <w:p>
+      <w:pPr>
+        <w:spacing w:after="0" w:line="0" w:lineRule="atLeast"/>
+      </w:pPr>
+      <w:r>
+        <w:t>Now our project</w:t>
+      </w:r>
+      <w:r>
+        <w:t xml:space="preserve"> setup is complete. We have to build our project. For build the project</w:t>
+      </w:r>
+      <w:r>
+        <w:t xml:space="preserve"> we have to run the following command. </w:t>
+      </w:r>
+    </w:p>
+    <w:p>
+      <w:pPr>
+        <w:spacing w:after="0" w:line="0" w:lineRule="atLeast"/>
+        <w:ind w:firstLine="720"/>
+        <w:rPr>
+          <w:rFonts w:ascii="Courier New" w:hAnsi="Courier New" w:cs="Courier New"/>
+          <w:color w:val="00B0F0"/>
+        </w:rPr>
+      </w:pPr>
+    </w:p>
+    <w:p>
+      <w:pPr>
+        <w:spacing w:after="0" w:line="0" w:lineRule="atLeast"/>
+        <w:ind w:firstLine="720"/>
+        <w:rPr>
+          <w:rFonts w:ascii="Courier New" w:hAnsi="Courier New" w:cs="Courier New"/>
+          <w:color w:val="00B0F0"/>
+        </w:rPr>
+      </w:pPr>
+      <w:proofErr w:type="spellStart"/>
+      <w:r>
+        <w:rPr>
+          <w:rFonts w:ascii="Courier New" w:hAnsi="Courier New" w:cs="Courier New"/>
+          <w:color w:val="00B0F0"/>
+        </w:rPr>
+        <w:t>npm</w:t>
+      </w:r>
+      <w:proofErr w:type="spellEnd"/>
+      <w:r>
+        <w:rPr>
+          <w:rFonts w:ascii="Courier New" w:hAnsi="Courier New" w:cs="Courier New"/>
+          <w:color w:val="00B0F0"/>
+        </w:rPr>
+        <w:t xml:space="preserve"> run build</w:t>
+      </w:r>
+    </w:p>
+    <w:p>
+      <w:pPr>
+        <w:spacing w:after="0" w:line="0" w:lineRule="atLeast"/>
+      </w:pPr>
+    </w:p>
+    <w:p>
+      <w:pPr>
+        <w:spacing w:after="0" w:line="0" w:lineRule="atLeast"/>
+      </w:pPr>
+      <w:r>
+        <w:t xml:space="preserve">But after build command it may gives an error. </w:t>
+      </w:r>
+    </w:p>
+    <w:p>
+      <w:pPr>
+        <w:spacing w:after="0" w:line="0" w:lineRule="atLeast"/>
+      </w:pPr>
+    </w:p>
+    <w:p>
+      <w:pPr>
+        <w:spacing w:after="0" w:line="0" w:lineRule="atLeast"/>
+      </w:pPr>
+      <w:r>
+        <w:rPr>
+          <w:noProof/>
+        </w:rPr>
+        <w:drawing>
+          <wp:inline distT="0" distB="0" distL="0" distR="0" wp14:anchorId="4185EFEA" wp14:editId="3BE32BC5">
+            <wp:extent cx="5724525" cy="1647825"/>
+            <wp:effectExtent l="0" t="0" r="9525" b="9525"/>
+            <wp:docPr id="7" name="Picture 7"/>
+            <wp:cNvGraphicFramePr>
+              <a:graphicFrameLocks xmlns:a="http://schemas.openxmlformats.org/drawingml/2006/main" noChangeAspect="1"/>
+            </wp:cNvGraphicFramePr>
+            <a:graphic xmlns:a="http://schemas.openxmlformats.org/drawingml/2006/main">
+              <a:graphicData uri="http://schemas.openxmlformats.org/drawingml/2006/picture">
+                <pic:pic xmlns:pic="http://schemas.openxmlformats.org/drawingml/2006/picture">
+                  <pic:nvPicPr>
+                    <pic:cNvPr id="0" name="Picture 5"/>
+                    <pic:cNvPicPr>
+                      <a:picLocks noChangeAspect="1" noChangeArrowheads="1"/>
+                    </pic:cNvPicPr>
+                  </pic:nvPicPr>
+                  <pic:blipFill>
+                    <a:blip r:embed="rId13">
+                      <a:extLst>
+                        <a:ext uri="{28A0092B-C50C-407E-A947-70E740481C1C}">
+                          <a14:useLocalDpi xmlns:a14="http://schemas.microsoft.com/office/drawing/2010/main" val="0"/>
+                        </a:ext>
+                      </a:extLst>
+                    </a:blip>
+                    <a:srcRect/>
+                    <a:stretch>
+                      <a:fillRect/>
+                    </a:stretch>
+                  </pic:blipFill>
+                  <pic:spPr bwMode="auto">
+                    <a:xfrm>
+                      <a:off x="0" y="0"/>
+                      <a:ext cx="5724525" cy="1647825"/>
+                    </a:xfrm>
+                    <a:prstGeom prst="rect">
+                      <a:avLst/>
+                    </a:prstGeom>
+                    <a:noFill/>
+                    <a:ln>
+                      <a:noFill/>
+                    </a:ln>
+                  </pic:spPr>
+                </pic:pic>
+              </a:graphicData>
+            </a:graphic>
+          </wp:inline>
+        </w:drawing>
+      </w:r>
+    </w:p>
+    <w:p>
+      <w:pPr>
+        <w:spacing w:after="0" w:line="0" w:lineRule="atLeast"/>
+      </w:pPr>
+      <w:r>
+        <w:lastRenderedPageBreak/>
+        <w:t xml:space="preserve">Here </w:t>
+      </w:r>
+      <w:proofErr w:type="gramStart"/>
+      <w:r>
+        <w:t>is</w:t>
+      </w:r>
+      <w:proofErr w:type="gramEnd"/>
+      <w:r>
+        <w:t xml:space="preserve"> the details of the erro</w:t>
+      </w:r>
+      <w:r>
+        <w:t xml:space="preserve">r. </w:t>
+      </w:r>
+    </w:p>
+    <w:p>
+      <w:pPr>
+        <w:spacing w:after="0" w:line="0" w:lineRule="atLeast"/>
+      </w:pPr>
+      <w:r>
+        <w:rPr>
+          <w:noProof/>
+        </w:rPr>
+        <w:drawing>
+          <wp:inline distT="0" distB="0" distL="0" distR="0" wp14:anchorId="27A3E1C5" wp14:editId="289F0B52">
+            <wp:extent cx="5934075" cy="2495550"/>
+            <wp:effectExtent l="0" t="0" r="9525" b="0"/>
+            <wp:docPr id="6" name="Picture 6"/>
+            <wp:cNvGraphicFramePr>
+              <a:graphicFrameLocks xmlns:a="http://schemas.openxmlformats.org/drawingml/2006/main" noChangeAspect="1"/>
+            </wp:cNvGraphicFramePr>
+            <a:graphic xmlns:a="http://schemas.openxmlformats.org/drawingml/2006/main">
+              <a:graphicData uri="http://schemas.openxmlformats.org/drawingml/2006/picture">
+                <pic:pic xmlns:pic="http://schemas.openxmlformats.org/drawingml/2006/picture">
+                  <pic:nvPicPr>
+                    <pic:cNvPr id="0" name="Picture 4"/>
+                    <pic:cNvPicPr>
+                      <a:picLocks noChangeAspect="1" noChangeArrowheads="1"/>
+                    </pic:cNvPicPr>
+                  </pic:nvPicPr>
+                  <pic:blipFill>
+                    <a:blip r:embed="rId14">
+                      <a:extLst>
+                        <a:ext uri="{28A0092B-C50C-407E-A947-70E740481C1C}">
+                          <a14:useLocalDpi xmlns:a14="http://schemas.microsoft.com/office/drawing/2010/main" val="0"/>
+                        </a:ext>
+                      </a:extLst>
+                    </a:blip>
+                    <a:srcRect/>
+                    <a:stretch>
+                      <a:fillRect/>
+                    </a:stretch>
+                  </pic:blipFill>
+                  <pic:spPr bwMode="auto">
+                    <a:xfrm>
+                      <a:off x="0" y="0"/>
+                      <a:ext cx="5934075" cy="2495550"/>
+                    </a:xfrm>
+                    <a:prstGeom prst="rect">
+                      <a:avLst/>
+                    </a:prstGeom>
+                    <a:noFill/>
+                    <a:ln>
+                      <a:noFill/>
+                    </a:ln>
+                  </pic:spPr>
+                </pic:pic>
+              </a:graphicData>
+            </a:graphic>
+          </wp:inline>
+        </w:drawing>
+      </w:r>
+    </w:p>
+    <w:p>
+      <w:pPr>
+        <w:spacing w:after="0" w:line="0" w:lineRule="atLeast"/>
+      </w:pPr>
+    </w:p>
+    <w:p>
+      <w:pPr>
+        <w:spacing w:after="0" w:line="0" w:lineRule="atLeast"/>
+      </w:pPr>
+      <w:r>
+        <w:t xml:space="preserve">To solve the error run the following </w:t>
+      </w:r>
+      <w:r>
+        <w:t xml:space="preserve">command </w:t>
+      </w:r>
+    </w:p>
+    <w:p>
+      <w:pPr>
+        <w:spacing w:after="0" w:line="0" w:lineRule="atLeast"/>
+      </w:pPr>
+    </w:p>
+    <w:p>
+      <w:pPr>
+        <w:spacing w:after="0" w:line="0" w:lineRule="atLeast"/>
+        <w:rPr>
+          <w:rFonts w:ascii="Courier New" w:hAnsi="Courier New" w:cs="Courier New"/>
+        </w:rPr>
+      </w:pPr>
+      <w:r>
+        <w:tab/>
+      </w:r>
+      <w:proofErr w:type="spellStart"/>
+      <w:r>
+        <w:rPr>
+          <w:rFonts w:ascii="Courier New" w:hAnsi="Courier New" w:cs="Courier New"/>
+          <w:color w:val="00B0F0"/>
+        </w:rPr>
+        <w:t>npm</w:t>
+      </w:r>
+      <w:proofErr w:type="spellEnd"/>
+      <w:r>
+        <w:rPr>
+          <w:rFonts w:ascii="Courier New" w:hAnsi="Courier New" w:cs="Courier New"/>
+          <w:color w:val="00B0F0"/>
+        </w:rPr>
+        <w:t xml:space="preserve"> install babel-loader@7 --save</w:t>
+      </w:r>
+    </w:p>
+    <w:p>
+      <w:pPr>
+        <w:spacing w:after="0" w:line="0" w:lineRule="atLeast"/>
+      </w:pPr>
+    </w:p>
+    <w:p>
+      <w:pPr>
+        <w:spacing w:after="0" w:line="0" w:lineRule="atLeast"/>
+      </w:pPr>
+      <w:r>
+        <w:t xml:space="preserve">Now </w:t>
+      </w:r>
+      <w:r>
+        <w:t xml:space="preserve">the </w:t>
+      </w:r>
+      <w:r>
+        <w:t xml:space="preserve">project </w:t>
+      </w:r>
+      <w:r>
+        <w:t xml:space="preserve">builds successfully and create </w:t>
+      </w:r>
+      <w:r>
+        <w:t xml:space="preserve">a bundle name </w:t>
+      </w:r>
+      <w:r>
+        <w:t>"main.bundle.js"</w:t>
+      </w:r>
+      <w:r>
+        <w:t xml:space="preserve"> file inside </w:t>
+      </w:r>
+      <w:r>
+        <w:t>dist. folder by using the circle.js and index.js file.</w:t>
+      </w:r>
+    </w:p>
+    <w:p>
+      <w:pPr>
+        <w:spacing w:after="0" w:line="0" w:lineRule="atLeast"/>
+      </w:pPr>
+    </w:p>
+    <w:p>
+      <w:pPr>
+        <w:spacing w:after="0" w:line="0" w:lineRule="atLeast"/>
+      </w:pPr>
+      <w:r>
+        <w:rPr>
+          <w:noProof/>
+        </w:rPr>
+        <w:drawing>
+          <wp:inline distT="0" distB="0" distL="0" distR="0" wp14:anchorId="40880206" wp14:editId="2130F3DB">
+            <wp:extent cx="5629275" cy="2314575"/>
+            <wp:effectExtent l="0" t="0" r="9525" b="9525"/>
+            <wp:docPr id="8" name="Picture 8"/>
+            <wp:cNvGraphicFramePr>
+              <a:graphicFrameLocks xmlns:a="http://schemas.openxmlformats.org/drawingml/2006/main" noChangeAspect="1"/>
+            </wp:cNvGraphicFramePr>
+            <a:graphic xmlns:a="http://schemas.openxmlformats.org/drawingml/2006/main">
+              <a:graphicData uri="http://schemas.openxmlformats.org/drawingml/2006/picture">
+                <pic:pic xmlns:pic="http://schemas.openxmlformats.org/drawingml/2006/picture">
+                  <pic:nvPicPr>
+                    <pic:cNvPr id="0" name="Picture 6"/>
+                    <pic:cNvPicPr>
+                      <a:picLocks noChangeAspect="1" noChangeArrowheads="1"/>
+                    </pic:cNvPicPr>
+                  </pic:nvPicPr>
+                  <pic:blipFill>
+                    <a:blip r:embed="rId15">
+                      <a:extLst>
+                        <a:ext uri="{28A0092B-C50C-407E-A947-70E740481C1C}">
+                          <a14:useLocalDpi xmlns:a14="http://schemas.microsoft.com/office/drawing/2010/main" val="0"/>
+                        </a:ext>
+                      </a:extLst>
+                    </a:blip>
+                    <a:srcRect/>
+                    <a:stretch>
+                      <a:fillRect/>
+                    </a:stretch>
+                  </pic:blipFill>
+                  <pic:spPr bwMode="auto">
+                    <a:xfrm>
+                      <a:off x="0" y="0"/>
+                      <a:ext cx="5629275" cy="2314575"/>
+                    </a:xfrm>
+                    <a:prstGeom prst="rect">
+                      <a:avLst/>
+                    </a:prstGeom>
+                    <a:noFill/>
+                    <a:ln>
+                      <a:noFill/>
+                    </a:ln>
+                  </pic:spPr>
+                </pic:pic>
+              </a:graphicData>
+            </a:graphic>
+          </wp:inline>
+        </w:drawing>
+      </w:r>
+    </w:p>
+    <w:p>
+      <w:pPr>
+        <w:spacing w:after="0" w:line="0" w:lineRule="atLeast"/>
+      </w:pPr>
+    </w:p>
+    <w:p>
+      <w:pPr>
+        <w:spacing w:after="0" w:line="0" w:lineRule="atLeast"/>
+      </w:pPr>
+      <w:r>
+        <w:t xml:space="preserve">Now go to </w:t>
+      </w:r>
+      <w:r>
+        <w:t>"</w:t>
+      </w:r>
+      <w:r>
+        <w:t>index.html</w:t>
+      </w:r>
+      <w:r>
+        <w:t>"</w:t>
+      </w:r>
+      <w:r>
+        <w:t xml:space="preserve"> file and </w:t>
+      </w:r>
+      <w:r>
+        <w:t>do the following change in script tag. Now our module is working and we will see the following output.</w:t>
+      </w:r>
+    </w:p>
+    <w:p>
+      <w:pPr>
+        <w:spacing w:after="0" w:line="0" w:lineRule="atLeast"/>
+      </w:pPr>
+    </w:p>
+    <w:p>
+      <w:pPr>
+        <w:shd w:val="clear" w:color="auto" w:fill="1F2430"/>
+        <w:spacing w:line="330" w:lineRule="atLeast"/>
+        <w:rPr>
+          <w:rFonts w:ascii="Consolas" w:eastAsia="Times New Roman" w:hAnsi="Consolas" w:cs="Times New Roman"/>
+          <w:color w:val="CBCCC6"/>
+          <w:sz w:val="24"/>
+          <w:szCs w:val="24"/>
+        </w:rPr>
+      </w:pPr>
+      <w:r>
+        <w:tab/>
+      </w:r>
+      <w:r>
+        <w:rPr>
+          <w:rFonts w:ascii="Consolas" w:eastAsia="Times New Roman" w:hAnsi="Consolas" w:cs="Times New Roman"/>
+          <w:i/>
+          <w:iCs/>
+          <w:color w:val="5C6773"/>
+          <w:sz w:val="24"/>
+          <w:szCs w:val="24"/>
+        </w:rPr>
+        <w:t>Circle with radius 10</w:t>
+      </w:r>
+    </w:p>
+    <w:p>
+      <w:pPr>
+        <w:spacing w:after="0" w:line="0" w:lineRule="atLeast"/>
+      </w:pPr>
+      <w:r>
+        <w:t xml:space="preserve"> Now there is a problem in this project. Every time we </w:t>
+      </w:r>
+      <w:r>
+        <w:t xml:space="preserve">change our project we have to go in the terminal and build the project. For solve this problem we have to change in the </w:t>
+      </w:r>
+      <w:proofErr w:type="spellStart"/>
+      <w:r>
+        <w:t>package.json</w:t>
+      </w:r>
+      <w:proofErr w:type="spellEnd"/>
+      <w:r>
+        <w:t xml:space="preserve"> file.</w:t>
+      </w:r>
+    </w:p>
+    <w:p>
+      <w:pPr>
+        <w:spacing w:after="0" w:line="0" w:lineRule="atLeast"/>
+      </w:pPr>
+    </w:p>
+    <w:p>
+      <w:pPr>
+        <w:shd w:val="clear" w:color="auto" w:fill="1F2430"/>
+        <w:spacing w:after="0" w:line="330" w:lineRule="atLeast"/>
+        <w:rPr>
+          <w:rFonts w:ascii="Consolas" w:eastAsia="Times New Roman" w:hAnsi="Consolas" w:cs="Times New Roman"/>
+          <w:color w:val="CBCCC6"/>
+          <w:sz w:val="24"/>
+          <w:szCs w:val="24"/>
+        </w:rPr>
+      </w:pPr>
+      <w:r>
+        <w:rPr>
+          <w:rFonts w:ascii="Consolas" w:eastAsia="Times New Roman" w:hAnsi="Consolas" w:cs="Times New Roman"/>
+          <w:color w:val="CBCCC6"/>
+          <w:sz w:val="24"/>
+          <w:szCs w:val="24"/>
+        </w:rPr>
+        <w:t xml:space="preserve">  </w:t>
+      </w:r>
+      <w:r>
+        <w:rPr>
+          <w:rFonts w:ascii="Consolas" w:eastAsia="Times New Roman" w:hAnsi="Consolas" w:cs="Times New Roman"/>
+          <w:color w:val="5CCFE6"/>
+          <w:sz w:val="24"/>
+          <w:szCs w:val="24"/>
+        </w:rPr>
+        <w:t>"build"</w:t>
+      </w:r>
+      <w:r>
+        <w:rPr>
+          <w:rFonts w:ascii="Consolas" w:eastAsia="Times New Roman" w:hAnsi="Consolas" w:cs="Times New Roman"/>
+          <w:color w:val="CBCCC6"/>
+          <w:sz w:val="24"/>
+          <w:szCs w:val="24"/>
+        </w:rPr>
+        <w:t xml:space="preserve">: </w:t>
+      </w:r>
+      <w:r>
+        <w:rPr>
+          <w:rFonts w:ascii="Consolas" w:eastAsia="Times New Roman" w:hAnsi="Consolas" w:cs="Times New Roman"/>
+          <w:color w:val="BAE67E"/>
+          <w:sz w:val="24"/>
+          <w:szCs w:val="24"/>
+        </w:rPr>
+        <w:t>"webpack -w"</w:t>
+      </w:r>
+      <w:r>
+        <w:rPr>
+          <w:rFonts w:ascii="Consolas" w:eastAsia="Times New Roman" w:hAnsi="Consolas" w:cs="Times New Roman"/>
+          <w:color w:val="CBCCC6"/>
+          <w:sz w:val="24"/>
+          <w:szCs w:val="24"/>
+        </w:rPr>
+        <w:t>,</w:t>
+      </w:r>
+    </w:p>
+    <w:p>
+      <w:pPr>
+        <w:spacing w:after="0" w:line="0" w:lineRule="atLeast"/>
+      </w:pPr>
+      <w:r>
+        <w:lastRenderedPageBreak/>
+        <w:t xml:space="preserve">Here -w is for watch. </w:t>
+      </w:r>
+      <w:r>
+        <w:t xml:space="preserve">Here webpack is watch our project file and every time we create change our file it </w:t>
+      </w:r>
+      <w:r>
+        <w:t>builds</w:t>
+      </w:r>
+      <w:r>
+        <w:t xml:space="preserve"> and generate bundle file in </w:t>
+      </w:r>
+      <w:proofErr w:type="spellStart"/>
+      <w:r>
+        <w:t>dist</w:t>
+      </w:r>
+      <w:proofErr w:type="spellEnd"/>
+      <w:r>
+        <w:t xml:space="preserve"> folder. </w:t>
+      </w:r>
+      <w:r>
+        <w:t>Now run the build command.</w:t>
+      </w:r>
+    </w:p>
+    <w:p>
+      <w:pPr>
+        <w:spacing w:after="0" w:line="0" w:lineRule="atLeast"/>
+      </w:pPr>
+    </w:p>
+    <w:p>
+      <w:pPr>
+        <w:spacing w:after="0" w:line="0" w:lineRule="atLeast"/>
+        <w:rPr>
+          <w:rFonts w:ascii="Courier New" w:hAnsi="Courier New" w:cs="Courier New"/>
+        </w:rPr>
+      </w:pPr>
+      <w:r>
+        <w:tab/>
+      </w:r>
+      <w:proofErr w:type="spellStart"/>
+      <w:r>
+        <w:rPr>
+          <w:rFonts w:ascii="Courier New" w:hAnsi="Courier New" w:cs="Courier New"/>
+          <w:color w:val="00B0F0"/>
+        </w:rPr>
+        <w:t>npm</w:t>
+      </w:r>
+      <w:proofErr w:type="spellEnd"/>
+      <w:r>
+        <w:rPr>
+          <w:rFonts w:ascii="Courier New" w:hAnsi="Courier New" w:cs="Courier New"/>
+          <w:color w:val="00B0F0"/>
+        </w:rPr>
+        <w:t xml:space="preserve"> run build</w:t>
+      </w:r>
+    </w:p>
+    <w:p>
+      <w:pPr>
+        <w:spacing w:after="0" w:line="0" w:lineRule="atLeast"/>
+      </w:pPr>
+      <w:r>
+        <w:t xml:space="preserve"> </w:t>
+      </w:r>
+    </w:p>
+    <w:p>
+      <w:pPr>
+        <w:spacing w:after="0" w:line="0" w:lineRule="atLeast"/>
+      </w:pPr>
+      <w:r>
+        <w:t xml:space="preserve">Now every time we modify our project webpack rebuild our project automatically. </w:t>
+      </w:r>
+    </w:p>
+    <w:p>
+      <w:pPr>
+        <w:spacing w:after="0" w:line="0" w:lineRule="atLeast"/>
+      </w:pPr>
+    </w:p>
+    <w:p>
+      <w:pPr>
+        <w:spacing w:after="0" w:line="0" w:lineRule="atLeast"/>
+      </w:pPr>
+      <w:r>
+        <w:t xml:space="preserve">Now we can change the </w:t>
+      </w:r>
+      <w:r>
+        <w:t>index.js file as follow.</w:t>
+      </w:r>
+    </w:p>
+    <w:p>
+      <w:pPr>
+        <w:spacing w:after="0" w:line="0" w:lineRule="atLeast"/>
+      </w:pPr>
+    </w:p>
+    <w:p>
+      <w:pPr>
+        <w:shd w:val="clear" w:color="auto" w:fill="1F2430"/>
+        <w:spacing w:after="0" w:line="330" w:lineRule="atLeast"/>
+        <w:rPr>
+          <w:rFonts w:ascii="Consolas" w:eastAsia="Times New Roman" w:hAnsi="Consolas" w:cs="Times New Roman"/>
+          <w:color w:val="CBCCC6"/>
+          <w:sz w:val="24"/>
+          <w:szCs w:val="24"/>
+        </w:rPr>
+      </w:pPr>
+      <w:r>
+        <w:rPr>
+          <w:rFonts w:ascii="Consolas" w:eastAsia="Times New Roman" w:hAnsi="Consolas" w:cs="Times New Roman"/>
+          <w:color w:val="FFA759"/>
+          <w:sz w:val="24"/>
+          <w:szCs w:val="24"/>
+        </w:rPr>
+        <w:t>import</w:t>
+      </w:r>
+      <w:r>
+        <w:rPr>
+          <w:rFonts w:ascii="Consolas" w:eastAsia="Times New Roman" w:hAnsi="Consolas" w:cs="Times New Roman"/>
+          <w:color w:val="CBCCC6"/>
+          <w:sz w:val="24"/>
+          <w:szCs w:val="24"/>
+        </w:rPr>
+        <w:t xml:space="preserve"> </w:t>
+      </w:r>
+      <w:proofErr w:type="gramStart"/>
+      <w:r>
+        <w:rPr>
+          <w:rFonts w:ascii="Consolas" w:eastAsia="Times New Roman" w:hAnsi="Consolas" w:cs="Times New Roman"/>
+          <w:color w:val="CBCCC6"/>
+          <w:sz w:val="24"/>
+          <w:szCs w:val="24"/>
+        </w:rPr>
+        <w:t>{ Circle</w:t>
+      </w:r>
+      <w:proofErr w:type="gramEnd"/>
+      <w:r>
+        <w:rPr>
+          <w:rFonts w:ascii="Consolas" w:eastAsia="Times New Roman" w:hAnsi="Consolas" w:cs="Times New Roman"/>
+          <w:color w:val="CBCCC6"/>
+          <w:sz w:val="24"/>
+          <w:szCs w:val="24"/>
+        </w:rPr>
+        <w:t xml:space="preserve"> } </w:t>
+      </w:r>
+      <w:r>
+        <w:rPr>
+          <w:rFonts w:ascii="Consolas" w:eastAsia="Times New Roman" w:hAnsi="Consolas" w:cs="Times New Roman"/>
+          <w:color w:val="FFA759"/>
+          <w:sz w:val="24"/>
+          <w:szCs w:val="24"/>
+        </w:rPr>
+        <w:t>from</w:t>
+      </w:r>
+      <w:r>
+        <w:rPr>
+          <w:rFonts w:ascii="Consolas" w:eastAsia="Times New Roman" w:hAnsi="Consolas" w:cs="Times New Roman"/>
+          <w:color w:val="CBCCC6"/>
+          <w:sz w:val="24"/>
+          <w:szCs w:val="24"/>
+        </w:rPr>
+        <w:t xml:space="preserve"> </w:t>
+      </w:r>
+      <w:r>
+        <w:rPr>
+          <w:rFonts w:ascii="Consolas" w:eastAsia="Times New Roman" w:hAnsi="Consolas" w:cs="Times New Roman"/>
+          <w:color w:val="BAE67E"/>
+          <w:sz w:val="24"/>
+          <w:szCs w:val="24"/>
+        </w:rPr>
+        <w:t>"./circle"</w:t>
+      </w:r>
+      <w:r>
+        <w:rPr>
+          <w:rFonts w:ascii="Consolas" w:eastAsia="Times New Roman" w:hAnsi="Consolas" w:cs="Times New Roman"/>
+          <w:color w:val="CBCCC6"/>
+          <w:sz w:val="24"/>
+          <w:szCs w:val="24"/>
+        </w:rPr>
+        <w:t>;</w:t>
+      </w:r>
     </w:p>
     <w:p>
       <w:pPr>
@@ -4278,6 +7184,8 @@
       <w:r>
         <w:t>06 ES6 Modules</w:t>
       </w:r>
+      <w:bookmarkStart w:id="1" w:name="_GoBack"/>
+      <w:bookmarkEnd w:id="1"/>
     </w:p>
     <w:sectPr>
       <w:pgSz w:w="12240" w:h="15840"/>
@@ -4381,9 +7289,9 @@
     </w:lvl>
   </w:abstractNum>
   <w:abstractNum w:abstractNumId="1" w15:restartNumberingAfterBreak="0">
-    <w:nsid w:val="59902134"/>
+    <w:nsid w:val="2A983D9B"/>
     <w:multiLevelType w:val="hybridMultilevel"/>
-    <w:tmpl w:val="0054F674"/>
+    <w:tmpl w:val="7A1C12BE"/>
     <w:lvl w:ilvl="0" w:tplc="0409000F">
       <w:start w:val="1"/>
       <w:numFmt w:val="decimal"/>
@@ -4470,95 +7378,9 @@
     </w:lvl>
   </w:abstractNum>
   <w:abstractNum w:abstractNumId="2" w15:restartNumberingAfterBreak="0">
-    <w:nsid w:val="7C7575D1"/>
+    <w:nsid w:val="59902134"/>
     <w:multiLevelType w:val="hybridMultilevel"/>
-    <w:tmpl w:val="458C6916"/>
-    <w:lvl w:ilvl="0" w:tplc="0409000F">
-      <w:start w:val="1"/>
-      <w:numFmt w:val="decimal"/>
-      <w:lvlText w:val="%1."/>
-      <w:lvlJc w:val="left"/>
-      <w:pPr>
-        <w:ind w:left="720" w:hanging="360"/>
-      </w:pPr>
-    </w:lvl>
-    <w:lvl w:ilvl="1" w:tplc="04090019" w:tentative="1">
-      <w:start w:val="1"/>
-      <w:numFmt w:val="lowerLetter"/>
-      <w:lvlText w:val="%2."/>
-      <w:lvlJc w:val="left"/>
-      <w:pPr>
-        <w:ind w:left="1440" w:hanging="360"/>
-      </w:pPr>
-    </w:lvl>
-    <w:lvl w:ilvl="2" w:tplc="0409001B" w:tentative="1">
-      <w:start w:val="1"/>
-      <w:numFmt w:val="lowerRoman"/>
-      <w:lvlText w:val="%3."/>
-      <w:lvlJc w:val="right"/>
-      <w:pPr>
-        <w:ind w:left="2160" w:hanging="180"/>
-      </w:pPr>
-    </w:lvl>
-    <w:lvl w:ilvl="3" w:tplc="0409000F" w:tentative="1">
-      <w:start w:val="1"/>
-      <w:numFmt w:val="decimal"/>
-      <w:lvlText w:val="%4."/>
-      <w:lvlJc w:val="left"/>
-      <w:pPr>
-        <w:ind w:left="2880" w:hanging="360"/>
-      </w:pPr>
-    </w:lvl>
-    <w:lvl w:ilvl="4" w:tplc="04090019" w:tentative="1">
-      <w:start w:val="1"/>
-      <w:numFmt w:val="lowerLetter"/>
-      <w:lvlText w:val="%5."/>
-      <w:lvlJc w:val="left"/>
-      <w:pPr>
-        <w:ind w:left="3600" w:hanging="360"/>
-      </w:pPr>
-    </w:lvl>
-    <w:lvl w:ilvl="5" w:tplc="0409001B" w:tentative="1">
-      <w:start w:val="1"/>
-      <w:numFmt w:val="lowerRoman"/>
-      <w:lvlText w:val="%6."/>
-      <w:lvlJc w:val="right"/>
-      <w:pPr>
-        <w:ind w:left="4320" w:hanging="180"/>
-      </w:pPr>
-    </w:lvl>
-    <w:lvl w:ilvl="6" w:tplc="0409000F" w:tentative="1">
-      <w:start w:val="1"/>
-      <w:numFmt w:val="decimal"/>
-      <w:lvlText w:val="%7."/>
-      <w:lvlJc w:val="left"/>
-      <w:pPr>
-        <w:ind w:left="5040" w:hanging="360"/>
-      </w:pPr>
-    </w:lvl>
-    <w:lvl w:ilvl="7" w:tplc="04090019" w:tentative="1">
-      <w:start w:val="1"/>
-      <w:numFmt w:val="lowerLetter"/>
-      <w:lvlText w:val="%8."/>
-      <w:lvlJc w:val="left"/>
-      <w:pPr>
-        <w:ind w:left="5760" w:hanging="360"/>
-      </w:pPr>
-    </w:lvl>
-    <w:lvl w:ilvl="8" w:tplc="0409001B" w:tentative="1">
-      <w:start w:val="1"/>
-      <w:numFmt w:val="lowerRoman"/>
-      <w:lvlText w:val="%9."/>
-      <w:lvlJc w:val="right"/>
-      <w:pPr>
-        <w:ind w:left="6480" w:hanging="180"/>
-      </w:pPr>
-    </w:lvl>
-  </w:abstractNum>
-  <w:abstractNum w:abstractNumId="3" w15:restartNumberingAfterBreak="0">
-    <w:nsid w:val="7C883009"/>
-    <w:multiLevelType w:val="hybridMultilevel"/>
-    <w:tmpl w:val="F9BE963E"/>
+    <w:tmpl w:val="0054F674"/>
     <w:lvl w:ilvl="0" w:tplc="0409000F">
       <w:start w:val="1"/>
       <w:numFmt w:val="decimal"/>
@@ -4644,17 +7466,195 @@
       </w:pPr>
     </w:lvl>
   </w:abstractNum>
+  <w:abstractNum w:abstractNumId="3" w15:restartNumberingAfterBreak="0">
+    <w:nsid w:val="7C7575D1"/>
+    <w:multiLevelType w:val="hybridMultilevel"/>
+    <w:tmpl w:val="458C6916"/>
+    <w:lvl w:ilvl="0" w:tplc="0409000F">
+      <w:start w:val="1"/>
+      <w:numFmt w:val="decimal"/>
+      <w:lvlText w:val="%1."/>
+      <w:lvlJc w:val="left"/>
+      <w:pPr>
+        <w:ind w:left="720" w:hanging="360"/>
+      </w:pPr>
+    </w:lvl>
+    <w:lvl w:ilvl="1" w:tplc="04090019" w:tentative="1">
+      <w:start w:val="1"/>
+      <w:numFmt w:val="lowerLetter"/>
+      <w:lvlText w:val="%2."/>
+      <w:lvlJc w:val="left"/>
+      <w:pPr>
+        <w:ind w:left="1440" w:hanging="360"/>
+      </w:pPr>
+    </w:lvl>
+    <w:lvl w:ilvl="2" w:tplc="0409001B" w:tentative="1">
+      <w:start w:val="1"/>
+      <w:numFmt w:val="lowerRoman"/>
+      <w:lvlText w:val="%3."/>
+      <w:lvlJc w:val="right"/>
+      <w:pPr>
+        <w:ind w:left="2160" w:hanging="180"/>
+      </w:pPr>
+    </w:lvl>
+    <w:lvl w:ilvl="3" w:tplc="0409000F" w:tentative="1">
+      <w:start w:val="1"/>
+      <w:numFmt w:val="decimal"/>
+      <w:lvlText w:val="%4."/>
+      <w:lvlJc w:val="left"/>
+      <w:pPr>
+        <w:ind w:left="2880" w:hanging="360"/>
+      </w:pPr>
+    </w:lvl>
+    <w:lvl w:ilvl="4" w:tplc="04090019" w:tentative="1">
+      <w:start w:val="1"/>
+      <w:numFmt w:val="lowerLetter"/>
+      <w:lvlText w:val="%5."/>
+      <w:lvlJc w:val="left"/>
+      <w:pPr>
+        <w:ind w:left="3600" w:hanging="360"/>
+      </w:pPr>
+    </w:lvl>
+    <w:lvl w:ilvl="5" w:tplc="0409001B" w:tentative="1">
+      <w:start w:val="1"/>
+      <w:numFmt w:val="lowerRoman"/>
+      <w:lvlText w:val="%6."/>
+      <w:lvlJc w:val="right"/>
+      <w:pPr>
+        <w:ind w:left="4320" w:hanging="180"/>
+      </w:pPr>
+    </w:lvl>
+    <w:lvl w:ilvl="6" w:tplc="0409000F" w:tentative="1">
+      <w:start w:val="1"/>
+      <w:numFmt w:val="decimal"/>
+      <w:lvlText w:val="%7."/>
+      <w:lvlJc w:val="left"/>
+      <w:pPr>
+        <w:ind w:left="5040" w:hanging="360"/>
+      </w:pPr>
+    </w:lvl>
+    <w:lvl w:ilvl="7" w:tplc="04090019" w:tentative="1">
+      <w:start w:val="1"/>
+      <w:numFmt w:val="lowerLetter"/>
+      <w:lvlText w:val="%8."/>
+      <w:lvlJc w:val="left"/>
+      <w:pPr>
+        <w:ind w:left="5760" w:hanging="360"/>
+      </w:pPr>
+    </w:lvl>
+    <w:lvl w:ilvl="8" w:tplc="0409001B" w:tentative="1">
+      <w:start w:val="1"/>
+      <w:numFmt w:val="lowerRoman"/>
+      <w:lvlText w:val="%9."/>
+      <w:lvlJc w:val="right"/>
+      <w:pPr>
+        <w:ind w:left="6480" w:hanging="180"/>
+      </w:pPr>
+    </w:lvl>
+  </w:abstractNum>
+  <w:abstractNum w:abstractNumId="4" w15:restartNumberingAfterBreak="0">
+    <w:nsid w:val="7C883009"/>
+    <w:multiLevelType w:val="hybridMultilevel"/>
+    <w:tmpl w:val="F9BE963E"/>
+    <w:lvl w:ilvl="0" w:tplc="0409000F">
+      <w:start w:val="1"/>
+      <w:numFmt w:val="decimal"/>
+      <w:lvlText w:val="%1."/>
+      <w:lvlJc w:val="left"/>
+      <w:pPr>
+        <w:ind w:left="720" w:hanging="360"/>
+      </w:pPr>
+      <w:rPr>
+        <w:rFonts w:hint="default"/>
+      </w:rPr>
+    </w:lvl>
+    <w:lvl w:ilvl="1" w:tplc="04090019" w:tentative="1">
+      <w:start w:val="1"/>
+      <w:numFmt w:val="lowerLetter"/>
+      <w:lvlText w:val="%2."/>
+      <w:lvlJc w:val="left"/>
+      <w:pPr>
+        <w:ind w:left="1440" w:hanging="360"/>
+      </w:pPr>
+    </w:lvl>
+    <w:lvl w:ilvl="2" w:tplc="0409001B" w:tentative="1">
+      <w:start w:val="1"/>
+      <w:numFmt w:val="lowerRoman"/>
+      <w:lvlText w:val="%3."/>
+      <w:lvlJc w:val="right"/>
+      <w:pPr>
+        <w:ind w:left="2160" w:hanging="180"/>
+      </w:pPr>
+    </w:lvl>
+    <w:lvl w:ilvl="3" w:tplc="0409000F" w:tentative="1">
+      <w:start w:val="1"/>
+      <w:numFmt w:val="decimal"/>
+      <w:lvlText w:val="%4."/>
+      <w:lvlJc w:val="left"/>
+      <w:pPr>
+        <w:ind w:left="2880" w:hanging="360"/>
+      </w:pPr>
+    </w:lvl>
+    <w:lvl w:ilvl="4" w:tplc="04090019" w:tentative="1">
+      <w:start w:val="1"/>
+      <w:numFmt w:val="lowerLetter"/>
+      <w:lvlText w:val="%5."/>
+      <w:lvlJc w:val="left"/>
+      <w:pPr>
+        <w:ind w:left="3600" w:hanging="360"/>
+      </w:pPr>
+    </w:lvl>
+    <w:lvl w:ilvl="5" w:tplc="0409001B" w:tentative="1">
+      <w:start w:val="1"/>
+      <w:numFmt w:val="lowerRoman"/>
+      <w:lvlText w:val="%6."/>
+      <w:lvlJc w:val="right"/>
+      <w:pPr>
+        <w:ind w:left="4320" w:hanging="180"/>
+      </w:pPr>
+    </w:lvl>
+    <w:lvl w:ilvl="6" w:tplc="0409000F" w:tentative="1">
+      <w:start w:val="1"/>
+      <w:numFmt w:val="decimal"/>
+      <w:lvlText w:val="%7."/>
+      <w:lvlJc w:val="left"/>
+      <w:pPr>
+        <w:ind w:left="5040" w:hanging="360"/>
+      </w:pPr>
+    </w:lvl>
+    <w:lvl w:ilvl="7" w:tplc="04090019" w:tentative="1">
+      <w:start w:val="1"/>
+      <w:numFmt w:val="lowerLetter"/>
+      <w:lvlText w:val="%8."/>
+      <w:lvlJc w:val="left"/>
+      <w:pPr>
+        <w:ind w:left="5760" w:hanging="360"/>
+      </w:pPr>
+    </w:lvl>
+    <w:lvl w:ilvl="8" w:tplc="0409001B" w:tentative="1">
+      <w:start w:val="1"/>
+      <w:numFmt w:val="lowerRoman"/>
+      <w:lvlText w:val="%9."/>
+      <w:lvlJc w:val="right"/>
+      <w:pPr>
+        <w:ind w:left="6480" w:hanging="180"/>
+      </w:pPr>
+    </w:lvl>
+  </w:abstractNum>
   <w:num w:numId="1">
+    <w:abstractNumId w:val="4"/>
+  </w:num>
+  <w:num w:numId="2">
     <w:abstractNumId w:val="3"/>
   </w:num>
-  <w:num w:numId="2">
+  <w:num w:numId="3">
     <w:abstractNumId w:val="2"/>
-  </w:num>
-  <w:num w:numId="3">
-    <w:abstractNumId w:val="1"/>
   </w:num>
   <w:num w:numId="4">
     <w:abstractNumId w:val="0"/>
+  </w:num>
+  <w:num w:numId="5">
+    <w:abstractNumId w:val="1"/>
   </w:num>
 </w:numbering>
 </file>
@@ -5060,6 +8060,7 @@
   <w:style w:type="character" w:default="1" w:styleId="DefaultParagraphFont">
     <w:name w:val="Default Paragraph Font"/>
     <w:uiPriority w:val="1"/>
+    <w:semiHidden/>
     <w:unhideWhenUsed/>
   </w:style>
   <w:style w:type="table" w:default="1" w:styleId="TableNormal">
@@ -5410,7 +8411,7 @@
 </file>
 
 <file path=customXml/itemProps1.xml><?xml version="1.0" encoding="utf-8"?>
-<ds:datastoreItem xmlns:ds="http://schemas.openxmlformats.org/officeDocument/2006/customXml" ds:itemID="{218CCCB9-A24E-44EA-B4D6-7A7823536650}">
+<ds:datastoreItem xmlns:ds="http://schemas.openxmlformats.org/officeDocument/2006/customXml" ds:itemID="{A4635083-C646-44AC-AED0-81C91881BFC3}">
   <ds:schemaRefs>
     <ds:schemaRef ds:uri="http://schemas.openxmlformats.org/officeDocument/2006/bibliography"/>
   </ds:schemaRefs>

</xml_diff>